<commit_message>
update DOC file in Athlete metrics
</commit_message>
<xml_diff>
--- a/Project_Description.docx
+++ b/Project_Description.docx
@@ -2902,14 +2902,15 @@
           <w:b/>
           <w:sz w:val="28"/>
           <w:szCs w:val="28"/>
-        </w:rPr>
-      </w:pPr>
-      <w:bookmarkStart w:id="0" w:name="_GoBack"/>
+          <w:lang w:val="en-US"/>
+        </w:rPr>
+      </w:pPr>
       <w:r>
         <w:rPr>
           <w:b/>
           <w:sz w:val="28"/>
           <w:szCs w:val="28"/>
+          <w:lang w:val="en-US"/>
         </w:rPr>
         <w:t xml:space="preserve">2. </w:t>
       </w:r>
@@ -2927,6 +2928,7 @@
           <w:b/>
           <w:sz w:val="28"/>
           <w:szCs w:val="28"/>
+          <w:lang w:val="en-US"/>
         </w:rPr>
         <w:t xml:space="preserve"> </w:t>
       </w:r>
@@ -2947,6 +2949,7 @@
         <w:rPr>
           <w:sz w:val="28"/>
           <w:szCs w:val="28"/>
+          <w:lang w:val="en-US"/>
         </w:rPr>
       </w:pPr>
     </w:p>
@@ -4282,15 +4285,7 @@
           <w:szCs w:val="28"/>
           <w:lang w:val="en-US"/>
         </w:rPr>
-        <w:t>amateurs</w:t>
-      </w:r>
-      <w:r>
-        <w:rPr>
-          <w:sz w:val="28"/>
-          <w:szCs w:val="28"/>
-          <w:lang w:val="en-US"/>
-        </w:rPr>
-        <w:t xml:space="preserve"> </w:t>
+        <w:t xml:space="preserve">amateurs </w:t>
       </w:r>
       <w:r>
         <w:rPr>
@@ -4396,23 +4391,7 @@
           <w:szCs w:val="28"/>
           <w:lang w:val="en-US"/>
         </w:rPr>
-        <w:t xml:space="preserve"> 3 (5), Garmin Forerunner 920 (935), Garmin Edge 520 (810, 1030)</w:t>
-      </w:r>
-      <w:r>
-        <w:rPr>
-          <w:sz w:val="28"/>
-          <w:szCs w:val="28"/>
-          <w:lang w:val="en-US"/>
-        </w:rPr>
-        <w:t xml:space="preserve"> [20]</w:t>
-      </w:r>
-      <w:r>
-        <w:rPr>
-          <w:sz w:val="28"/>
-          <w:szCs w:val="28"/>
-          <w:lang w:val="en-US"/>
-        </w:rPr>
-        <w:t>.</w:t>
+        <w:t xml:space="preserve"> 3 (5), Garmin Forerunner 920 (935), Garmin Edge 520 (810, 1030) [20].</w:t>
       </w:r>
     </w:p>
     <w:p>
@@ -4876,10 +4855,10 @@
             <v:path o:extrusionok="f" gradientshapeok="t" o:connecttype="rect"/>
             <o:lock v:ext="edit" aspectratio="t"/>
           </v:shapetype>
-          <v:shape id="_x0000_i1026" type="#_x0000_t75" style="width:313.5pt;height:324.75pt" o:ole="">
+          <v:shape id="_x0000_i1025" type="#_x0000_t75" style="width:313.5pt;height:324.75pt" o:ole="">
             <v:imagedata r:id="rId11" o:title=""/>
           </v:shape>
-          <o:OLEObject Type="Embed" ProgID="Visio.Drawing.11" ShapeID="_x0000_i1026" DrawAspect="Content" ObjectID="_1612911074" r:id="rId12"/>
+          <o:OLEObject Type="Embed" ProgID="Visio.Drawing.11" ShapeID="_x0000_i1025" DrawAspect="Content" ObjectID="_1613259327" r:id="rId12"/>
         </w:object>
       </w:r>
     </w:p>
@@ -5236,47 +5215,23 @@
           <w:szCs w:val="28"/>
           <w:lang w:val="en-US"/>
         </w:rPr>
-        <w:t xml:space="preserve"> is an important </w:t>
-      </w:r>
-      <w:r>
-        <w:rPr>
-          <w:sz w:val="28"/>
-          <w:szCs w:val="28"/>
-          <w:lang w:val="en-US"/>
-        </w:rPr>
-        <w:t xml:space="preserve">step </w:t>
-      </w:r>
-      <w:r>
-        <w:rPr>
-          <w:sz w:val="28"/>
-          <w:szCs w:val="28"/>
-          <w:lang w:val="en-US"/>
-        </w:rPr>
-        <w:t>in preparation of GPS</w:t>
-      </w:r>
-      <w:r>
-        <w:rPr>
-          <w:sz w:val="28"/>
-          <w:szCs w:val="28"/>
-          <w:lang w:val="en-US"/>
-        </w:rPr>
-        <w:t xml:space="preserve"> </w:t>
-      </w:r>
-      <w:r>
-        <w:rPr>
-          <w:sz w:val="28"/>
-          <w:szCs w:val="28"/>
-          <w:lang w:val="en-US"/>
-        </w:rPr>
-        <w:t xml:space="preserve">data. </w:t>
-      </w:r>
-      <w:r>
-        <w:rPr>
-          <w:sz w:val="28"/>
-          <w:szCs w:val="28"/>
-          <w:lang w:val="en-US"/>
-        </w:rPr>
-        <w:t xml:space="preserve">To convert GPS data </w:t>
+        <w:t xml:space="preserve"> is an important step in preparation of GPS</w:t>
+      </w:r>
+      <w:r>
+        <w:rPr>
+          <w:sz w:val="28"/>
+          <w:szCs w:val="28"/>
+          <w:lang w:val="en-US"/>
+        </w:rPr>
+        <w:t xml:space="preserve"> </w:t>
+      </w:r>
+      <w:r>
+        <w:rPr>
+          <w:sz w:val="28"/>
+          <w:szCs w:val="28"/>
+          <w:lang w:val="en-US"/>
+        </w:rPr>
+        <w:t xml:space="preserve">data. To convert GPS data </w:t>
       </w:r>
       <w:r>
         <w:rPr>
@@ -5389,10 +5344,10 @@
           <w:lang w:val="uk-UA" w:eastAsia="uk-UA"/>
         </w:rPr>
         <w:drawing>
-          <wp:inline distT="0" distB="0" distL="0" distR="0" wp14:anchorId="1382047C" wp14:editId="7DF2C224">
-            <wp:extent cx="6477000" cy="3733800"/>
+          <wp:inline distT="0" distB="0" distL="0" distR="0">
+            <wp:extent cx="6477000" cy="2457450"/>
             <wp:effectExtent l="0" t="0" r="0" b="0"/>
-            <wp:docPr id="13" name="Рисунок 13"/>
+            <wp:docPr id="14" name="Рисунок 14"/>
             <wp:cNvGraphicFramePr>
               <a:graphicFrameLocks xmlns:a="http://schemas.openxmlformats.org/drawingml/2006/main" noChangeAspect="1"/>
             </wp:cNvGraphicFramePr>
@@ -5400,7 +5355,7 @@
               <a:graphicData uri="http://schemas.openxmlformats.org/drawingml/2006/picture">
                 <pic:pic xmlns:pic="http://schemas.openxmlformats.org/drawingml/2006/picture">
                   <pic:nvPicPr>
-                    <pic:cNvPr id="0" name="Picture 9"/>
+                    <pic:cNvPr id="0" name="Picture 4"/>
                     <pic:cNvPicPr>
                       <a:picLocks noChangeAspect="1" noChangeArrowheads="1"/>
                     </pic:cNvPicPr>
@@ -5421,7 +5376,7 @@
                   <pic:spPr bwMode="auto">
                     <a:xfrm>
                       <a:off x="0" y="0"/>
-                      <a:ext cx="6477000" cy="3733800"/>
+                      <a:ext cx="6477000" cy="2457450"/>
                     </a:xfrm>
                     <a:prstGeom prst="rect">
                       <a:avLst/>
@@ -6234,15 +6189,7 @@
           <w:szCs w:val="28"/>
           <w:lang w:val="en-US"/>
         </w:rPr>
-        <w:t>note</w:t>
-      </w:r>
-      <w:r>
-        <w:rPr>
-          <w:sz w:val="28"/>
-          <w:szCs w:val="28"/>
-          <w:lang w:val="en-US"/>
-        </w:rPr>
-        <w:t>,</w:t>
+        <w:t>note,</w:t>
       </w:r>
       <w:r>
         <w:rPr>
@@ -6507,16 +6454,7 @@
           <w:szCs w:val="28"/>
           <w:lang w:val="en-US"/>
         </w:rPr>
-        <w:t xml:space="preserve">ing </w:t>
-      </w:r>
-      <w:r>
-        <w:rPr>
-          <w:sz w:val="28"/>
-          <w:szCs w:val="28"/>
-          <w:lang w:val="en-US"/>
-        </w:rPr>
-        <w:lastRenderedPageBreak/>
-        <w:t>process</w:t>
+        <w:t>ing process</w:t>
       </w:r>
       <w:r>
         <w:rPr>
@@ -6629,166 +6567,597 @@
     </w:p>
     <w:p>
       <w:pPr>
-        <w:ind w:firstLine="709"/>
-        <w:jc w:val="both"/>
-        <w:rPr>
-          <w:sz w:val="28"/>
-          <w:szCs w:val="28"/>
-          <w:lang w:val="en-US"/>
-        </w:rPr>
+        <w:pStyle w:val="a5"/>
+        <w:spacing w:before="0" w:beforeAutospacing="0" w:after="0" w:afterAutospacing="0"/>
+        <w:ind w:firstLine="700"/>
+        <w:jc w:val="both"/>
       </w:pPr>
       <w:hyperlink r:id="rId15" w:history="1">
         <w:r>
           <w:rPr>
             <w:rStyle w:val="a4"/>
+            <w:color w:val="1155CC"/>
             <w:sz w:val="28"/>
             <w:szCs w:val="28"/>
-            <w:lang w:val="en-US"/>
           </w:rPr>
-          <w:t>https://goo.gl/B2aap4</w:t>
+          <w:t>https://github.com/PhilkaUA/gps-data-mining</w:t>
         </w:r>
       </w:hyperlink>
     </w:p>
     <w:p>
       <w:pPr>
+        <w:pStyle w:val="a5"/>
+        <w:spacing w:before="0" w:beforeAutospacing="0" w:after="0" w:afterAutospacing="0"/>
+        <w:ind w:firstLine="700"/>
+        <w:jc w:val="both"/>
+      </w:pPr>
+    </w:p>
+    <w:p>
+      <w:pPr>
+        <w:pStyle w:val="a5"/>
+        <w:spacing w:before="0" w:beforeAutospacing="0" w:after="0" w:afterAutospacing="0"/>
+        <w:ind w:firstLine="700"/>
+        <w:jc w:val="both"/>
+      </w:pPr>
+      <w:proofErr w:type="spellStart"/>
+      <w:r>
+        <w:rPr>
+          <w:color w:val="000000"/>
+          <w:sz w:val="28"/>
+          <w:szCs w:val="28"/>
+        </w:rPr>
+        <w:t>Labels</w:t>
+      </w:r>
+      <w:proofErr w:type="spellEnd"/>
+      <w:r>
+        <w:rPr>
+          <w:color w:val="000000"/>
+          <w:sz w:val="28"/>
+          <w:szCs w:val="28"/>
+        </w:rPr>
+        <w:t xml:space="preserve">: ID – </w:t>
+      </w:r>
+      <w:proofErr w:type="spellStart"/>
+      <w:r>
+        <w:rPr>
+          <w:color w:val="000000"/>
+          <w:sz w:val="28"/>
+          <w:szCs w:val="28"/>
+        </w:rPr>
+        <w:t>name</w:t>
+      </w:r>
+      <w:proofErr w:type="spellEnd"/>
+      <w:r>
+        <w:rPr>
+          <w:color w:val="000000"/>
+          <w:sz w:val="28"/>
+          <w:szCs w:val="28"/>
+        </w:rPr>
+        <w:t xml:space="preserve"> (</w:t>
+      </w:r>
+      <w:proofErr w:type="spellStart"/>
+      <w:r>
+        <w:rPr>
+          <w:color w:val="000000"/>
+          <w:sz w:val="28"/>
+          <w:szCs w:val="28"/>
+        </w:rPr>
+        <w:t>or</w:t>
+      </w:r>
+      <w:proofErr w:type="spellEnd"/>
+      <w:r>
+        <w:rPr>
+          <w:color w:val="000000"/>
+          <w:sz w:val="28"/>
+          <w:szCs w:val="28"/>
+        </w:rPr>
+        <w:t xml:space="preserve"> </w:t>
+      </w:r>
+      <w:proofErr w:type="spellStart"/>
+      <w:r>
+        <w:rPr>
+          <w:color w:val="000000"/>
+          <w:sz w:val="28"/>
+          <w:szCs w:val="28"/>
+        </w:rPr>
+        <w:t>nick</w:t>
+      </w:r>
+      <w:proofErr w:type="spellEnd"/>
+      <w:r>
+        <w:rPr>
+          <w:color w:val="000000"/>
+          <w:sz w:val="28"/>
+          <w:szCs w:val="28"/>
+        </w:rPr>
+        <w:t xml:space="preserve"> </w:t>
+      </w:r>
+      <w:proofErr w:type="spellStart"/>
+      <w:r>
+        <w:rPr>
+          <w:color w:val="000000"/>
+          <w:sz w:val="28"/>
+          <w:szCs w:val="28"/>
+        </w:rPr>
+        <w:t>name</w:t>
+      </w:r>
+      <w:proofErr w:type="spellEnd"/>
+      <w:r>
+        <w:rPr>
+          <w:color w:val="000000"/>
+          <w:sz w:val="28"/>
+          <w:szCs w:val="28"/>
+        </w:rPr>
+        <w:t xml:space="preserve"> </w:t>
+      </w:r>
+      <w:proofErr w:type="spellStart"/>
+      <w:r>
+        <w:rPr>
+          <w:color w:val="000000"/>
+          <w:sz w:val="28"/>
+          <w:szCs w:val="28"/>
+        </w:rPr>
+        <w:t>of</w:t>
+      </w:r>
+      <w:proofErr w:type="spellEnd"/>
+      <w:r>
+        <w:rPr>
+          <w:color w:val="000000"/>
+          <w:sz w:val="28"/>
+          <w:szCs w:val="28"/>
+        </w:rPr>
+        <w:t xml:space="preserve"> </w:t>
+      </w:r>
+      <w:proofErr w:type="spellStart"/>
+      <w:r>
+        <w:rPr>
+          <w:color w:val="000000"/>
+          <w:sz w:val="28"/>
+          <w:szCs w:val="28"/>
+        </w:rPr>
+        <w:t>Athlete</w:t>
+      </w:r>
+      <w:proofErr w:type="spellEnd"/>
+      <w:r>
+        <w:rPr>
+          <w:color w:val="000000"/>
+          <w:sz w:val="28"/>
+          <w:szCs w:val="28"/>
+        </w:rPr>
+        <w:t>)</w:t>
+      </w:r>
+    </w:p>
+    <w:p>
+      <w:pPr>
+        <w:pStyle w:val="a5"/>
+        <w:spacing w:before="0" w:beforeAutospacing="0" w:after="0" w:afterAutospacing="0"/>
+        <w:ind w:firstLine="700"/>
+        <w:jc w:val="both"/>
+      </w:pPr>
+    </w:p>
+    <w:p>
+      <w:pPr>
+        <w:pStyle w:val="a5"/>
+        <w:spacing w:before="0" w:beforeAutospacing="0" w:after="0" w:afterAutospacing="0"/>
+        <w:ind w:firstLine="700"/>
+        <w:jc w:val="both"/>
+      </w:pPr>
+      <w:proofErr w:type="spellStart"/>
+      <w:r>
+        <w:rPr>
+          <w:color w:val="000000"/>
+          <w:sz w:val="28"/>
+          <w:szCs w:val="28"/>
+          <w:u w:val="single"/>
+        </w:rPr>
+        <w:t>Athlete</w:t>
+      </w:r>
+      <w:proofErr w:type="spellEnd"/>
+      <w:r>
+        <w:rPr>
+          <w:color w:val="000000"/>
+          <w:sz w:val="28"/>
+          <w:szCs w:val="28"/>
+          <w:u w:val="single"/>
+        </w:rPr>
+        <w:t xml:space="preserve"> </w:t>
+      </w:r>
+      <w:proofErr w:type="spellStart"/>
+      <w:r>
+        <w:rPr>
+          <w:color w:val="000000"/>
+          <w:sz w:val="28"/>
+          <w:szCs w:val="28"/>
+          <w:u w:val="single"/>
+        </w:rPr>
+        <w:t>labels</w:t>
+      </w:r>
+      <w:proofErr w:type="spellEnd"/>
+    </w:p>
+    <w:p>
+      <w:pPr>
+        <w:pStyle w:val="a5"/>
+        <w:numPr>
+          <w:ilvl w:val="0"/>
+          <w:numId w:val="20"/>
+        </w:numPr>
+        <w:spacing w:before="0" w:beforeAutospacing="0" w:after="0" w:afterAutospacing="0"/>
+        <w:jc w:val="both"/>
+        <w:textAlignment w:val="baseline"/>
+        <w:rPr>
+          <w:color w:val="000000"/>
+          <w:sz w:val="28"/>
+          <w:szCs w:val="28"/>
+        </w:rPr>
+      </w:pPr>
+      <w:proofErr w:type="spellStart"/>
+      <w:r>
+        <w:rPr>
+          <w:color w:val="000000"/>
+          <w:sz w:val="28"/>
+          <w:szCs w:val="28"/>
+        </w:rPr>
+        <w:t>professional</w:t>
+      </w:r>
+      <w:proofErr w:type="spellEnd"/>
+      <w:r>
+        <w:rPr>
+          <w:color w:val="000000"/>
+          <w:sz w:val="28"/>
+          <w:szCs w:val="28"/>
+        </w:rPr>
+        <w:t>;</w:t>
+      </w:r>
+    </w:p>
+    <w:p>
+      <w:pPr>
+        <w:pStyle w:val="a5"/>
+        <w:numPr>
+          <w:ilvl w:val="0"/>
+          <w:numId w:val="20"/>
+        </w:numPr>
+        <w:spacing w:before="0" w:beforeAutospacing="0" w:after="0" w:afterAutospacing="0"/>
+        <w:jc w:val="both"/>
+        <w:textAlignment w:val="baseline"/>
+        <w:rPr>
+          <w:color w:val="000000"/>
+          <w:sz w:val="28"/>
+          <w:szCs w:val="28"/>
+        </w:rPr>
+      </w:pPr>
+      <w:proofErr w:type="spellStart"/>
+      <w:r>
+        <w:rPr>
+          <w:color w:val="000000"/>
+          <w:sz w:val="28"/>
+          <w:szCs w:val="28"/>
+        </w:rPr>
+        <w:t>amateur</w:t>
+      </w:r>
+      <w:proofErr w:type="spellEnd"/>
+      <w:r>
+        <w:rPr>
+          <w:color w:val="000000"/>
+          <w:sz w:val="28"/>
+          <w:szCs w:val="28"/>
+        </w:rPr>
+        <w:t>.</w:t>
+      </w:r>
+    </w:p>
+    <w:p>
+      <w:pPr>
+        <w:pStyle w:val="a5"/>
+        <w:spacing w:before="0" w:beforeAutospacing="0" w:after="0" w:afterAutospacing="0"/>
         <w:ind w:firstLine="709"/>
         <w:jc w:val="both"/>
-        <w:rPr>
-          <w:sz w:val="28"/>
-          <w:szCs w:val="28"/>
-          <w:lang w:val="en-US"/>
-        </w:rPr>
-      </w:pPr>
-    </w:p>
-    <w:p>
-      <w:pPr>
+      </w:pPr>
+    </w:p>
+    <w:p>
+      <w:pPr>
+        <w:pStyle w:val="a5"/>
+        <w:spacing w:before="0" w:beforeAutospacing="0" w:after="0" w:afterAutospacing="0"/>
         <w:ind w:firstLine="709"/>
         <w:jc w:val="both"/>
-        <w:rPr>
-          <w:sz w:val="28"/>
-          <w:szCs w:val="28"/>
-          <w:u w:val="single"/>
-          <w:lang w:val="en-US"/>
-        </w:rPr>
-      </w:pPr>
-      <w:r>
-        <w:rPr>
-          <w:sz w:val="28"/>
-          <w:szCs w:val="28"/>
-          <w:u w:val="single"/>
-          <w:lang w:val="en-US"/>
-        </w:rPr>
-        <w:t xml:space="preserve">Athlete </w:t>
-      </w:r>
-      <w:r>
-        <w:rPr>
-          <w:sz w:val="28"/>
-          <w:szCs w:val="28"/>
-          <w:u w:val="single"/>
-          <w:lang w:val="en-US"/>
+      </w:pPr>
+      <w:proofErr w:type="spellStart"/>
+      <w:r>
+        <w:rPr>
+          <w:color w:val="000000"/>
+          <w:sz w:val="28"/>
+          <w:szCs w:val="28"/>
+        </w:rPr>
+        <w:t>Sport</w:t>
+      </w:r>
+      <w:proofErr w:type="spellEnd"/>
+      <w:r>
+        <w:rPr>
+          <w:color w:val="000000"/>
+          <w:sz w:val="28"/>
+          <w:szCs w:val="28"/>
+        </w:rPr>
+        <w:t xml:space="preserve"> </w:t>
+      </w:r>
+      <w:proofErr w:type="spellStart"/>
+      <w:r>
+        <w:rPr>
+          <w:color w:val="000000"/>
+          <w:sz w:val="28"/>
+          <w:szCs w:val="28"/>
         </w:rPr>
         <w:t>labels</w:t>
       </w:r>
-    </w:p>
-    <w:p>
-      <w:pPr>
-        <w:ind w:firstLine="709"/>
-        <w:jc w:val="both"/>
-        <w:rPr>
-          <w:sz w:val="28"/>
-          <w:szCs w:val="28"/>
-          <w:lang w:val="en-US"/>
-        </w:rPr>
-      </w:pPr>
-      <w:r>
-        <w:rPr>
-          <w:sz w:val="28"/>
-          <w:szCs w:val="28"/>
-          <w:lang w:val="en-US"/>
-        </w:rPr>
-        <w:t xml:space="preserve">Possible </w:t>
-      </w:r>
-      <w:proofErr w:type="gramStart"/>
-      <w:r>
-        <w:rPr>
-          <w:sz w:val="28"/>
-          <w:szCs w:val="28"/>
-          <w:lang w:val="en-US"/>
-        </w:rPr>
-        <w:t xml:space="preserve">kind of </w:t>
-      </w:r>
-      <w:r>
-        <w:rPr>
-          <w:sz w:val="28"/>
-          <w:szCs w:val="28"/>
-          <w:lang w:val="en-US"/>
-        </w:rPr>
-        <w:t>Athlete</w:t>
-      </w:r>
-      <w:r>
-        <w:rPr>
-          <w:sz w:val="28"/>
-          <w:szCs w:val="28"/>
-          <w:lang w:val="en-US"/>
-        </w:rPr>
-        <w:t>s</w:t>
-      </w:r>
-      <w:r>
-        <w:rPr>
-          <w:sz w:val="28"/>
-          <w:szCs w:val="28"/>
-          <w:lang w:val="en-US"/>
-        </w:rPr>
-        <w:t xml:space="preserve"> </w:t>
-      </w:r>
-      <w:r>
-        <w:rPr>
-          <w:sz w:val="28"/>
-          <w:szCs w:val="28"/>
-          <w:lang w:val="en-US"/>
-        </w:rPr>
-        <w:t>are</w:t>
-      </w:r>
-      <w:proofErr w:type="gramEnd"/>
-      <w:r>
-        <w:rPr>
-          <w:sz w:val="28"/>
-          <w:szCs w:val="28"/>
-          <w:lang w:val="en-US"/>
-        </w:rPr>
-        <w:t xml:space="preserve">: </w:t>
-      </w:r>
-      <w:r>
-        <w:rPr>
-          <w:sz w:val="28"/>
-          <w:szCs w:val="28"/>
-          <w:lang w:val="en-US"/>
-        </w:rPr>
-        <w:t>professional</w:t>
-      </w:r>
-      <w:r>
-        <w:rPr>
-          <w:sz w:val="28"/>
-          <w:szCs w:val="28"/>
-          <w:lang w:val="en-US"/>
-        </w:rPr>
-        <w:t xml:space="preserve">, </w:t>
-      </w:r>
-      <w:r>
-        <w:rPr>
-          <w:sz w:val="28"/>
-          <w:szCs w:val="28"/>
-          <w:lang w:val="en-US"/>
-        </w:rPr>
-        <w:t>amateur</w:t>
-      </w:r>
-      <w:r>
-        <w:rPr>
-          <w:sz w:val="28"/>
-          <w:szCs w:val="28"/>
-          <w:lang w:val="en-US"/>
-        </w:rPr>
-        <w:t>, cyclist, runner.</w:t>
+      <w:proofErr w:type="spellEnd"/>
+      <w:r>
+        <w:rPr>
+          <w:color w:val="000000"/>
+          <w:sz w:val="28"/>
+          <w:szCs w:val="28"/>
+        </w:rPr>
+        <w:t>: (</w:t>
+      </w:r>
+      <w:proofErr w:type="spellStart"/>
+      <w:r>
+        <w:rPr>
+          <w:color w:val="000000"/>
+          <w:sz w:val="28"/>
+          <w:szCs w:val="28"/>
+        </w:rPr>
+        <w:t>possible</w:t>
+      </w:r>
+      <w:proofErr w:type="spellEnd"/>
+      <w:r>
+        <w:rPr>
+          <w:color w:val="000000"/>
+          <w:sz w:val="28"/>
+          <w:szCs w:val="28"/>
+        </w:rPr>
+        <w:t xml:space="preserve"> </w:t>
+      </w:r>
+      <w:proofErr w:type="spellStart"/>
+      <w:r>
+        <w:rPr>
+          <w:color w:val="000000"/>
+          <w:sz w:val="28"/>
+          <w:szCs w:val="28"/>
+        </w:rPr>
+        <w:t>kinds</w:t>
+      </w:r>
+      <w:proofErr w:type="spellEnd"/>
+      <w:r>
+        <w:rPr>
+          <w:color w:val="000000"/>
+          <w:sz w:val="28"/>
+          <w:szCs w:val="28"/>
+        </w:rPr>
+        <w:t xml:space="preserve"> </w:t>
+      </w:r>
+      <w:proofErr w:type="spellStart"/>
+      <w:r>
+        <w:rPr>
+          <w:color w:val="000000"/>
+          <w:sz w:val="28"/>
+          <w:szCs w:val="28"/>
+        </w:rPr>
+        <w:t>of</w:t>
+      </w:r>
+      <w:proofErr w:type="spellEnd"/>
+      <w:r>
+        <w:rPr>
+          <w:color w:val="000000"/>
+          <w:sz w:val="28"/>
+          <w:szCs w:val="28"/>
+        </w:rPr>
+        <w:t xml:space="preserve"> </w:t>
+      </w:r>
+      <w:proofErr w:type="spellStart"/>
+      <w:r>
+        <w:rPr>
+          <w:color w:val="000000"/>
+          <w:sz w:val="28"/>
+          <w:szCs w:val="28"/>
+        </w:rPr>
+        <w:t>sport</w:t>
+      </w:r>
+      <w:proofErr w:type="spellEnd"/>
+      <w:r>
+        <w:rPr>
+          <w:color w:val="000000"/>
+          <w:sz w:val="28"/>
+          <w:szCs w:val="28"/>
+        </w:rPr>
+        <w:t xml:space="preserve"> </w:t>
+      </w:r>
+      <w:proofErr w:type="spellStart"/>
+      <w:r>
+        <w:rPr>
+          <w:color w:val="000000"/>
+          <w:sz w:val="28"/>
+          <w:szCs w:val="28"/>
+        </w:rPr>
+        <w:t>activities</w:t>
+      </w:r>
+      <w:proofErr w:type="spellEnd"/>
+      <w:r>
+        <w:rPr>
+          <w:color w:val="000000"/>
+          <w:sz w:val="28"/>
+          <w:szCs w:val="28"/>
+        </w:rPr>
+        <w:t>)</w:t>
+      </w:r>
+    </w:p>
+    <w:p>
+      <w:pPr>
+        <w:pStyle w:val="a5"/>
+        <w:numPr>
+          <w:ilvl w:val="0"/>
+          <w:numId w:val="19"/>
+        </w:numPr>
+        <w:spacing w:before="0" w:beforeAutospacing="0" w:after="0" w:afterAutospacing="0"/>
+        <w:jc w:val="both"/>
+        <w:textAlignment w:val="baseline"/>
+        <w:rPr>
+          <w:color w:val="000000"/>
+          <w:sz w:val="28"/>
+          <w:szCs w:val="28"/>
+        </w:rPr>
+      </w:pPr>
+      <w:proofErr w:type="spellStart"/>
+      <w:r>
+        <w:rPr>
+          <w:color w:val="000000"/>
+          <w:sz w:val="28"/>
+          <w:szCs w:val="28"/>
+        </w:rPr>
+        <w:t>cycling</w:t>
+      </w:r>
+      <w:proofErr w:type="spellEnd"/>
+      <w:r>
+        <w:rPr>
+          <w:color w:val="000000"/>
+          <w:sz w:val="28"/>
+          <w:szCs w:val="28"/>
+        </w:rPr>
+        <w:t>;</w:t>
+      </w:r>
+    </w:p>
+    <w:p>
+      <w:pPr>
+        <w:pStyle w:val="a5"/>
+        <w:numPr>
+          <w:ilvl w:val="0"/>
+          <w:numId w:val="19"/>
+        </w:numPr>
+        <w:spacing w:before="0" w:beforeAutospacing="0" w:after="0" w:afterAutospacing="0"/>
+        <w:jc w:val="both"/>
+        <w:textAlignment w:val="baseline"/>
+        <w:rPr>
+          <w:color w:val="000000"/>
+          <w:sz w:val="28"/>
+          <w:szCs w:val="28"/>
+        </w:rPr>
+      </w:pPr>
+      <w:proofErr w:type="spellStart"/>
+      <w:r>
+        <w:rPr>
+          <w:color w:val="000000"/>
+          <w:sz w:val="28"/>
+          <w:szCs w:val="28"/>
+        </w:rPr>
+        <w:t>running</w:t>
+      </w:r>
+      <w:proofErr w:type="spellEnd"/>
+      <w:r>
+        <w:rPr>
+          <w:color w:val="000000"/>
+          <w:sz w:val="28"/>
+          <w:szCs w:val="28"/>
+        </w:rPr>
+        <w:t>;</w:t>
+      </w:r>
+    </w:p>
+    <w:p>
+      <w:pPr>
+        <w:pStyle w:val="a5"/>
+        <w:numPr>
+          <w:ilvl w:val="0"/>
+          <w:numId w:val="19"/>
+        </w:numPr>
+        <w:spacing w:before="0" w:beforeAutospacing="0" w:after="0" w:afterAutospacing="0"/>
+        <w:jc w:val="both"/>
+        <w:textAlignment w:val="baseline"/>
+        <w:rPr>
+          <w:color w:val="000000"/>
+          <w:sz w:val="28"/>
+          <w:szCs w:val="28"/>
+        </w:rPr>
+      </w:pPr>
+      <w:proofErr w:type="spellStart"/>
+      <w:r>
+        <w:rPr>
+          <w:color w:val="000000"/>
+          <w:sz w:val="28"/>
+          <w:szCs w:val="28"/>
+        </w:rPr>
+        <w:t>winter</w:t>
+      </w:r>
+      <w:proofErr w:type="spellEnd"/>
+      <w:r>
+        <w:rPr>
+          <w:color w:val="000000"/>
+          <w:sz w:val="28"/>
+          <w:szCs w:val="28"/>
+        </w:rPr>
+        <w:t>;</w:t>
+      </w:r>
+    </w:p>
+    <w:p>
+      <w:pPr>
+        <w:pStyle w:val="a5"/>
+        <w:numPr>
+          <w:ilvl w:val="0"/>
+          <w:numId w:val="19"/>
+        </w:numPr>
+        <w:spacing w:before="0" w:beforeAutospacing="0" w:after="0" w:afterAutospacing="0"/>
+        <w:jc w:val="both"/>
+        <w:textAlignment w:val="baseline"/>
+        <w:rPr>
+          <w:color w:val="000000"/>
+          <w:sz w:val="28"/>
+          <w:szCs w:val="28"/>
+        </w:rPr>
+      </w:pPr>
+      <w:proofErr w:type="spellStart"/>
+      <w:r>
+        <w:rPr>
+          <w:color w:val="000000"/>
+          <w:sz w:val="28"/>
+          <w:szCs w:val="28"/>
+        </w:rPr>
+        <w:t>zwift</w:t>
+      </w:r>
+      <w:proofErr w:type="spellEnd"/>
+      <w:r>
+        <w:rPr>
+          <w:color w:val="000000"/>
+          <w:sz w:val="28"/>
+          <w:szCs w:val="28"/>
+        </w:rPr>
+        <w:t>;</w:t>
+      </w:r>
+    </w:p>
+    <w:p>
+      <w:pPr>
+        <w:pStyle w:val="a5"/>
+        <w:numPr>
+          <w:ilvl w:val="0"/>
+          <w:numId w:val="19"/>
+        </w:numPr>
+        <w:spacing w:before="0" w:beforeAutospacing="0" w:after="0" w:afterAutospacing="0"/>
+        <w:jc w:val="both"/>
+        <w:textAlignment w:val="baseline"/>
+        <w:rPr>
+          <w:color w:val="000000"/>
+          <w:sz w:val="28"/>
+          <w:szCs w:val="28"/>
+        </w:rPr>
+      </w:pPr>
+      <w:proofErr w:type="spellStart"/>
+      <w:r>
+        <w:rPr>
+          <w:color w:val="000000"/>
+          <w:sz w:val="28"/>
+          <w:szCs w:val="28"/>
+        </w:rPr>
+        <w:t>other</w:t>
+      </w:r>
+      <w:proofErr w:type="spellEnd"/>
+      <w:r>
+        <w:rPr>
+          <w:color w:val="000000"/>
+          <w:sz w:val="28"/>
+          <w:szCs w:val="28"/>
+        </w:rPr>
+        <w:t>.</w:t>
       </w:r>
     </w:p>
     <w:p>
@@ -8883,6 +9252,7 @@
           <w:sz w:val="28"/>
           <w:szCs w:val="28"/>
         </w:rPr>
+        <w:lastRenderedPageBreak/>
         <w:t>Шевко</w:t>
       </w:r>
       <w:proofErr w:type="spellEnd"/>
@@ -9404,7 +9774,6 @@
           <w:szCs w:val="28"/>
           <w:lang w:val="en-US"/>
         </w:rPr>
-        <w:lastRenderedPageBreak/>
         <w:t>Live</w:t>
       </w:r>
       <w:proofErr w:type="gramEnd"/>
@@ -11534,7 +11903,7 @@
         </w:rPr>
         <w:t xml:space="preserve">Access mode: </w:t>
       </w:r>
-      <w:hyperlink r:id="rId33" w:history="1">
+      <w:hyperlink r:id="rId33" w:anchor="authors" w:history="1">
         <w:r>
           <w:rPr>
             <w:rStyle w:val="a4"/>
@@ -12284,6 +12653,7 @@
           <w:szCs w:val="28"/>
           <w:lang w:val="uk-UA"/>
         </w:rPr>
+        <w:lastRenderedPageBreak/>
         <w:t>GeoLife</w:t>
       </w:r>
       <w:proofErr w:type="spellEnd"/>
@@ -12783,40 +13153,16 @@
           <w:szCs w:val="28"/>
           <w:lang w:val="en-US"/>
         </w:rPr>
-        <w:t xml:space="preserve"> </w:t>
-      </w:r>
-      <w:r>
-        <w:rPr>
-          <w:sz w:val="28"/>
-          <w:szCs w:val="28"/>
-          <w:lang w:val="en-US"/>
-        </w:rPr>
-        <w:t xml:space="preserve">– converter </w:t>
-      </w:r>
-      <w:proofErr w:type="spellStart"/>
-      <w:r>
-        <w:rPr>
-          <w:sz w:val="28"/>
-          <w:szCs w:val="28"/>
-          <w:lang w:val="en-US"/>
-        </w:rPr>
-        <w:t>gpx</w:t>
-      </w:r>
-      <w:r>
-        <w:rPr>
-          <w:sz w:val="28"/>
-          <w:szCs w:val="28"/>
-          <w:lang w:val="en-US"/>
-        </w:rPr>
-        <w:t>-</w:t>
-      </w:r>
-      <w:r>
-        <w:rPr>
-          <w:sz w:val="28"/>
-          <w:szCs w:val="28"/>
-          <w:lang w:val="en-US"/>
-        </w:rPr>
-        <w:t>csv</w:t>
+        <w:t xml:space="preserve"> – converter </w:t>
+      </w:r>
+      <w:proofErr w:type="spellStart"/>
+      <w:r>
+        <w:rPr>
+          <w:sz w:val="28"/>
+          <w:szCs w:val="28"/>
+          <w:lang w:val="en-US"/>
+        </w:rPr>
+        <w:t>gpx-csv</w:t>
       </w:r>
       <w:proofErr w:type="spellEnd"/>
       <w:r>
@@ -12978,7 +13324,6 @@
           <w:t>4</w:t>
         </w:r>
       </w:hyperlink>
-      <w:bookmarkEnd w:id="0"/>
       <w:r>
         <w:rPr>
           <w:sz w:val="28"/>
@@ -13249,7 +13594,6 @@
           <w:b/>
           <w:sz w:val="28"/>
           <w:szCs w:val="28"/>
-          <w:lang w:val="en-US"/>
         </w:rPr>
       </w:pPr>
       <w:r>
@@ -13257,7 +13601,6 @@
           <w:b/>
           <w:sz w:val="28"/>
           <w:szCs w:val="28"/>
-          <w:lang w:val="en-US"/>
         </w:rPr>
         <w:t xml:space="preserve">1. </w:t>
       </w:r>
@@ -13275,7 +13618,6 @@
           <w:b/>
           <w:sz w:val="28"/>
           <w:szCs w:val="28"/>
-          <w:lang w:val="en-US"/>
         </w:rPr>
         <w:t xml:space="preserve"> </w:t>
       </w:r>
@@ -13293,7 +13635,6 @@
           <w:b/>
           <w:sz w:val="28"/>
           <w:szCs w:val="28"/>
-          <w:lang w:val="en-US"/>
         </w:rPr>
         <w:t xml:space="preserve"> </w:t>
       </w:r>
@@ -17608,7 +17949,6 @@
         <w:rPr>
           <w:sz w:val="28"/>
           <w:szCs w:val="28"/>
-          <w:lang w:val="en-US"/>
         </w:rPr>
       </w:pPr>
     </w:p>
@@ -18090,7 +18430,6 @@
           <w:sz w:val="28"/>
           <w:szCs w:val="28"/>
           <w:u w:val="single"/>
-          <w:lang w:val="en-US"/>
         </w:rPr>
       </w:pPr>
     </w:p>
@@ -19411,14 +19750,23 @@
         <w:rPr>
           <w:sz w:val="28"/>
           <w:szCs w:val="28"/>
-        </w:rPr>
-      </w:pPr>
-      <w:r>
-        <w:rPr>
-          <w:sz w:val="28"/>
-          <w:szCs w:val="28"/>
-        </w:rPr>
-        <w:t xml:space="preserve">Для </w:t>
+          <w:lang w:val="en-US"/>
+        </w:rPr>
+      </w:pPr>
+      <w:r>
+        <w:rPr>
+          <w:sz w:val="28"/>
+          <w:szCs w:val="28"/>
+        </w:rPr>
+        <w:t>Для</w:t>
+      </w:r>
+      <w:r>
+        <w:rPr>
+          <w:sz w:val="28"/>
+          <w:szCs w:val="28"/>
+          <w:lang w:val="en-US"/>
+        </w:rPr>
+        <w:t xml:space="preserve"> </w:t>
       </w:r>
       <w:r>
         <w:rPr>
@@ -19431,8 +19779,39 @@
         <w:rPr>
           <w:sz w:val="28"/>
           <w:szCs w:val="28"/>
-        </w:rPr>
-        <w:t xml:space="preserve"> траекторий движения </w:t>
+          <w:lang w:val="en-US"/>
+        </w:rPr>
+        <w:t xml:space="preserve"> </w:t>
+      </w:r>
+      <w:r>
+        <w:rPr>
+          <w:sz w:val="28"/>
+          <w:szCs w:val="28"/>
+        </w:rPr>
+        <w:t>траекторий</w:t>
+      </w:r>
+      <w:r>
+        <w:rPr>
+          <w:sz w:val="28"/>
+          <w:szCs w:val="28"/>
+          <w:lang w:val="en-US"/>
+        </w:rPr>
+        <w:t xml:space="preserve"> </w:t>
+      </w:r>
+      <w:r>
+        <w:rPr>
+          <w:sz w:val="28"/>
+          <w:szCs w:val="28"/>
+        </w:rPr>
+        <w:t>движения</w:t>
+      </w:r>
+      <w:r>
+        <w:rPr>
+          <w:sz w:val="28"/>
+          <w:szCs w:val="28"/>
+          <w:lang w:val="en-US"/>
+        </w:rPr>
+        <w:t xml:space="preserve"> </w:t>
       </w:r>
       <w:r>
         <w:rPr>
@@ -19441,52 +19820,49 @@
           <w:szCs w:val="28"/>
           <w:u w:val="single"/>
         </w:rPr>
-        <w:t>в спорте</w:t>
-      </w:r>
-      <w:r>
-        <w:rPr>
-          <w:sz w:val="28"/>
-          <w:szCs w:val="28"/>
+        <w:t>в</w:t>
+      </w:r>
+      <w:r>
+        <w:rPr>
+          <w:b/>
+          <w:sz w:val="28"/>
+          <w:szCs w:val="28"/>
+          <w:u w:val="single"/>
+          <w:lang w:val="en-US"/>
+        </w:rPr>
+        <w:t xml:space="preserve"> </w:t>
+      </w:r>
+      <w:r>
+        <w:rPr>
+          <w:b/>
+          <w:sz w:val="28"/>
+          <w:szCs w:val="28"/>
+          <w:u w:val="single"/>
+        </w:rPr>
+        <w:t>спорте</w:t>
+      </w:r>
+      <w:r>
+        <w:rPr>
+          <w:sz w:val="28"/>
+          <w:szCs w:val="28"/>
+          <w:lang w:val="en-US"/>
         </w:rPr>
         <w:t xml:space="preserve"> (</w:t>
       </w:r>
-      <w:proofErr w:type="spellStart"/>
-      <w:r>
-        <w:rPr>
-          <w:sz w:val="28"/>
-          <w:szCs w:val="28"/>
-        </w:rPr>
-        <w:t>running</w:t>
-      </w:r>
-      <w:proofErr w:type="spellEnd"/>
-      <w:r>
-        <w:rPr>
-          <w:sz w:val="28"/>
-          <w:szCs w:val="28"/>
-        </w:rPr>
-        <w:t xml:space="preserve">, </w:t>
-      </w:r>
-      <w:proofErr w:type="spellStart"/>
-      <w:r>
-        <w:rPr>
-          <w:sz w:val="28"/>
-          <w:szCs w:val="28"/>
-        </w:rPr>
-        <w:t>walking</w:t>
-      </w:r>
-      <w:proofErr w:type="spellEnd"/>
-      <w:r>
-        <w:rPr>
-          <w:sz w:val="28"/>
-          <w:szCs w:val="28"/>
-        </w:rPr>
-        <w:t xml:space="preserve">, </w:t>
-      </w:r>
-      <w:proofErr w:type="spellStart"/>
-      <w:r>
-        <w:rPr>
-          <w:sz w:val="28"/>
-          <w:szCs w:val="28"/>
+      <w:r>
+        <w:rPr>
+          <w:sz w:val="28"/>
+          <w:szCs w:val="28"/>
+          <w:lang w:val="en-US"/>
+        </w:rPr>
+        <w:t xml:space="preserve">running, walking, </w:t>
+      </w:r>
+      <w:proofErr w:type="spellStart"/>
+      <w:r>
+        <w:rPr>
+          <w:sz w:val="28"/>
+          <w:szCs w:val="28"/>
+          <w:lang w:val="en-US"/>
         </w:rPr>
         <w:t>cycking</w:t>
       </w:r>
@@ -19495,15 +19871,39 @@
         <w:rPr>
           <w:sz w:val="28"/>
           <w:szCs w:val="28"/>
-        </w:rPr>
-        <w:t xml:space="preserve">) используются </w:t>
-      </w:r>
-      <w:r>
-        <w:rPr>
-          <w:sz w:val="28"/>
-          <w:szCs w:val="28"/>
-        </w:rPr>
-        <w:t xml:space="preserve">спортивные </w:t>
+          <w:lang w:val="en-US"/>
+        </w:rPr>
+        <w:t xml:space="preserve">) </w:t>
+      </w:r>
+      <w:r>
+        <w:rPr>
+          <w:sz w:val="28"/>
+          <w:szCs w:val="28"/>
+        </w:rPr>
+        <w:t>используются</w:t>
+      </w:r>
+      <w:r>
+        <w:rPr>
+          <w:sz w:val="28"/>
+          <w:szCs w:val="28"/>
+          <w:lang w:val="en-US"/>
+        </w:rPr>
+        <w:t xml:space="preserve"> </w:t>
+      </w:r>
+      <w:r>
+        <w:rPr>
+          <w:sz w:val="28"/>
+          <w:szCs w:val="28"/>
+        </w:rPr>
+        <w:t>спортивные</w:t>
+      </w:r>
+      <w:r>
+        <w:rPr>
+          <w:sz w:val="28"/>
+          <w:szCs w:val="28"/>
+          <w:lang w:val="en-US"/>
+        </w:rPr>
+        <w:t xml:space="preserve"> </w:t>
       </w:r>
       <w:proofErr w:type="spellStart"/>
       <w:r>
@@ -19518,46 +19918,16 @@
         <w:rPr>
           <w:sz w:val="28"/>
           <w:szCs w:val="28"/>
-        </w:rPr>
-        <w:t xml:space="preserve"> </w:t>
-      </w:r>
-      <w:proofErr w:type="spellStart"/>
-      <w:r>
-        <w:rPr>
-          <w:sz w:val="28"/>
-          <w:szCs w:val="28"/>
-        </w:rPr>
-        <w:t>Garmin</w:t>
-      </w:r>
-      <w:proofErr w:type="spellEnd"/>
-      <w:r>
-        <w:rPr>
-          <w:sz w:val="28"/>
-          <w:szCs w:val="28"/>
-        </w:rPr>
-        <w:t xml:space="preserve">, </w:t>
-      </w:r>
-      <w:proofErr w:type="spellStart"/>
-      <w:r>
-        <w:rPr>
-          <w:sz w:val="28"/>
-          <w:szCs w:val="28"/>
-        </w:rPr>
-        <w:t>Polar</w:t>
-      </w:r>
-      <w:proofErr w:type="spellEnd"/>
-      <w:r>
-        <w:rPr>
-          <w:sz w:val="28"/>
-          <w:szCs w:val="28"/>
-        </w:rPr>
-        <w:t xml:space="preserve">, </w:t>
-      </w:r>
-      <w:proofErr w:type="spellStart"/>
-      <w:r>
-        <w:rPr>
-          <w:sz w:val="28"/>
-          <w:szCs w:val="28"/>
+          <w:lang w:val="en-US"/>
+        </w:rPr>
+        <w:t xml:space="preserve"> Garmin, Polar, </w:t>
+      </w:r>
+      <w:proofErr w:type="spellStart"/>
+      <w:r>
+        <w:rPr>
+          <w:sz w:val="28"/>
+          <w:szCs w:val="28"/>
+          <w:lang w:val="en-US"/>
         </w:rPr>
         <w:t>Suunto</w:t>
       </w:r>
@@ -19566,15 +19936,129 @@
         <w:rPr>
           <w:sz w:val="28"/>
           <w:szCs w:val="28"/>
-        </w:rPr>
-        <w:t xml:space="preserve"> [15, 18] с встроенной навигационной системой GPS (GLONASS) и </w:t>
-      </w:r>
-      <w:r>
-        <w:rPr>
-          <w:sz w:val="28"/>
-          <w:szCs w:val="28"/>
-        </w:rPr>
-        <w:t xml:space="preserve">поддержкой измерения пульса. </w:t>
+          <w:lang w:val="en-US"/>
+        </w:rPr>
+        <w:t xml:space="preserve"> [15, 18] </w:t>
+      </w:r>
+      <w:r>
+        <w:rPr>
+          <w:sz w:val="28"/>
+          <w:szCs w:val="28"/>
+        </w:rPr>
+        <w:t>с</w:t>
+      </w:r>
+      <w:r>
+        <w:rPr>
+          <w:sz w:val="28"/>
+          <w:szCs w:val="28"/>
+          <w:lang w:val="en-US"/>
+        </w:rPr>
+        <w:t xml:space="preserve"> </w:t>
+      </w:r>
+      <w:r>
+        <w:rPr>
+          <w:sz w:val="28"/>
+          <w:szCs w:val="28"/>
+        </w:rPr>
+        <w:t>встроенной</w:t>
+      </w:r>
+      <w:r>
+        <w:rPr>
+          <w:sz w:val="28"/>
+          <w:szCs w:val="28"/>
+          <w:lang w:val="en-US"/>
+        </w:rPr>
+        <w:t xml:space="preserve"> </w:t>
+      </w:r>
+      <w:r>
+        <w:rPr>
+          <w:sz w:val="28"/>
+          <w:szCs w:val="28"/>
+        </w:rPr>
+        <w:t>навигационной</w:t>
+      </w:r>
+      <w:r>
+        <w:rPr>
+          <w:sz w:val="28"/>
+          <w:szCs w:val="28"/>
+          <w:lang w:val="en-US"/>
+        </w:rPr>
+        <w:t xml:space="preserve"> </w:t>
+      </w:r>
+      <w:r>
+        <w:rPr>
+          <w:sz w:val="28"/>
+          <w:szCs w:val="28"/>
+        </w:rPr>
+        <w:t>системой</w:t>
+      </w:r>
+      <w:r>
+        <w:rPr>
+          <w:sz w:val="28"/>
+          <w:szCs w:val="28"/>
+          <w:lang w:val="en-US"/>
+        </w:rPr>
+        <w:t xml:space="preserve"> GPS (GLONASS) </w:t>
+      </w:r>
+      <w:r>
+        <w:rPr>
+          <w:sz w:val="28"/>
+          <w:szCs w:val="28"/>
+        </w:rPr>
+        <w:t>и</w:t>
+      </w:r>
+      <w:r>
+        <w:rPr>
+          <w:sz w:val="28"/>
+          <w:szCs w:val="28"/>
+          <w:lang w:val="en-US"/>
+        </w:rPr>
+        <w:t xml:space="preserve"> </w:t>
+      </w:r>
+      <w:r>
+        <w:rPr>
+          <w:sz w:val="28"/>
+          <w:szCs w:val="28"/>
+        </w:rPr>
+        <w:t>поддержкой</w:t>
+      </w:r>
+      <w:r>
+        <w:rPr>
+          <w:sz w:val="28"/>
+          <w:szCs w:val="28"/>
+          <w:lang w:val="en-US"/>
+        </w:rPr>
+        <w:t xml:space="preserve"> </w:t>
+      </w:r>
+      <w:r>
+        <w:rPr>
+          <w:sz w:val="28"/>
+          <w:szCs w:val="28"/>
+        </w:rPr>
+        <w:t>измерения</w:t>
+      </w:r>
+      <w:r>
+        <w:rPr>
+          <w:sz w:val="28"/>
+          <w:szCs w:val="28"/>
+          <w:lang w:val="en-US"/>
+        </w:rPr>
+        <w:t xml:space="preserve"> </w:t>
+      </w:r>
+      <w:r>
+        <w:rPr>
+          <w:sz w:val="28"/>
+          <w:szCs w:val="28"/>
+        </w:rPr>
+        <w:t>пульса</w:t>
+      </w:r>
+      <w:r>
+        <w:rPr>
+          <w:sz w:val="28"/>
+          <w:szCs w:val="28"/>
+          <w:lang w:val="en-US"/>
+        </w:rPr>
+        <w:t xml:space="preserve">. </w:t>
       </w:r>
     </w:p>
     <w:p>
@@ -20515,10 +20999,10 @@
       </w:pPr>
       <w:r>
         <w:object w:dxaOrig="8228" w:dyaOrig="8531">
-          <v:shape id="_x0000_i1025" type="#_x0000_t75" style="width:313.5pt;height:324.75pt" o:ole="">
+          <v:shape id="_x0000_i1026" type="#_x0000_t75" style="width:313.5pt;height:324.75pt" o:ole="">
             <v:imagedata r:id="rId11" o:title=""/>
           </v:shape>
-          <o:OLEObject Type="Embed" ProgID="Visio.Drawing.11" ShapeID="_x0000_i1025" DrawAspect="Content" ObjectID="_1612911075" r:id="rId44"/>
+          <o:OLEObject Type="Embed" ProgID="Visio.Drawing.11" ShapeID="_x0000_i1026" DrawAspect="Content" ObjectID="_1613259328" r:id="rId44"/>
         </w:object>
       </w:r>
     </w:p>
@@ -21029,14 +21513,7 @@
           <w:sz w:val="28"/>
           <w:szCs w:val="28"/>
         </w:rPr>
-        <w:t xml:space="preserve">Для конвертирования </w:t>
-      </w:r>
-      <w:r>
-        <w:rPr>
-          <w:sz w:val="28"/>
-          <w:szCs w:val="28"/>
-        </w:rPr>
-        <w:t xml:space="preserve">GPS </w:t>
+        <w:t xml:space="preserve">Для конвертирования GPS </w:t>
       </w:r>
       <w:proofErr w:type="spellStart"/>
       <w:r>
@@ -21084,14 +21561,7 @@
           <w:sz w:val="28"/>
           <w:szCs w:val="28"/>
         </w:rPr>
-        <w:t xml:space="preserve"> </w:t>
-      </w:r>
-      <w:r>
-        <w:rPr>
-          <w:sz w:val="28"/>
-          <w:szCs w:val="28"/>
-        </w:rPr>
-        <w:t>мы использова</w:t>
+        <w:t xml:space="preserve"> мы использова</w:t>
       </w:r>
       <w:r>
         <w:rPr>
@@ -21234,10 +21704,10 @@
           <w:lang w:val="uk-UA" w:eastAsia="uk-UA"/>
         </w:rPr>
         <w:drawing>
-          <wp:inline distT="0" distB="0" distL="0" distR="0">
-            <wp:extent cx="6477000" cy="3733800"/>
+          <wp:inline distT="0" distB="0" distL="0" distR="0" wp14:anchorId="479EF7A1" wp14:editId="388EAD50">
+            <wp:extent cx="6477000" cy="2457450"/>
             <wp:effectExtent l="0" t="0" r="0" b="0"/>
-            <wp:docPr id="8" name="Рисунок 8"/>
+            <wp:docPr id="15" name="Рисунок 15"/>
             <wp:cNvGraphicFramePr>
               <a:graphicFrameLocks xmlns:a="http://schemas.openxmlformats.org/drawingml/2006/main" noChangeAspect="1"/>
             </wp:cNvGraphicFramePr>
@@ -21245,7 +21715,7 @@
               <a:graphicData uri="http://schemas.openxmlformats.org/drawingml/2006/picture">
                 <pic:pic xmlns:pic="http://schemas.openxmlformats.org/drawingml/2006/picture">
                   <pic:nvPicPr>
-                    <pic:cNvPr id="0" name="Picture 9"/>
+                    <pic:cNvPr id="0" name="Picture 4"/>
                     <pic:cNvPicPr>
                       <a:picLocks noChangeAspect="1" noChangeArrowheads="1"/>
                     </pic:cNvPicPr>
@@ -21266,7 +21736,7 @@
                   <pic:spPr bwMode="auto">
                     <a:xfrm>
                       <a:off x="0" y="0"/>
-                      <a:ext cx="6477000" cy="3733800"/>
+                      <a:ext cx="6477000" cy="2457450"/>
                     </a:xfrm>
                     <a:prstGeom prst="rect">
                       <a:avLst/>
@@ -21282,6 +21752,8 @@
           </wp:inline>
         </w:drawing>
       </w:r>
+      <w:bookmarkStart w:id="0" w:name="_GoBack"/>
+      <w:bookmarkEnd w:id="0"/>
     </w:p>
     <w:p>
       <w:pPr>
@@ -21718,15 +22190,7 @@
           <w:szCs w:val="28"/>
           <w:lang w:val="en-US"/>
         </w:rPr>
-        <w:t>-point</w:t>
-      </w:r>
-      <w:r>
-        <w:rPr>
-          <w:sz w:val="28"/>
-          <w:szCs w:val="28"/>
-          <w:lang w:val="en-US"/>
-        </w:rPr>
-        <w:t>;</w:t>
+        <w:t>-point;</w:t>
       </w:r>
     </w:p>
     <w:p>
@@ -21864,15 +22328,7 @@
           <w:szCs w:val="28"/>
           <w:lang w:val="en-US"/>
         </w:rPr>
-        <w:t xml:space="preserve"> – </w:t>
-      </w:r>
-      <w:r>
-        <w:rPr>
-          <w:sz w:val="28"/>
-          <w:szCs w:val="28"/>
-          <w:lang w:val="en-US"/>
-        </w:rPr>
-        <w:t xml:space="preserve">latitude, </w:t>
+        <w:t xml:space="preserve"> – latitude, </w:t>
       </w:r>
       <w:r>
         <w:rPr>
@@ -22018,15 +22474,7 @@
           <w:szCs w:val="28"/>
           <w:lang w:val="en-US"/>
         </w:rPr>
-        <w:t xml:space="preserve"> </w:t>
-      </w:r>
-      <w:r>
-        <w:rPr>
-          <w:sz w:val="28"/>
-          <w:szCs w:val="28"/>
-          <w:lang w:val="en-US"/>
-        </w:rPr>
-        <w:t>elevation</w:t>
+        <w:t xml:space="preserve"> elevation</w:t>
       </w:r>
       <w:r>
         <w:rPr>
@@ -22161,6 +22609,7 @@
         <w:rPr>
           <w:sz w:val="28"/>
           <w:szCs w:val="28"/>
+          <w:lang w:val="en-US"/>
         </w:rPr>
       </w:pPr>
     </w:p>
@@ -22230,14 +22679,7 @@
           <w:sz w:val="28"/>
           <w:szCs w:val="28"/>
         </w:rPr>
-        <w:t>ti</w:t>
-      </w:r>
-      <w:r>
-        <w:rPr>
-          <w:sz w:val="28"/>
-          <w:szCs w:val="28"/>
-        </w:rPr>
-        <w:t>me</w:t>
+        <w:t>time</w:t>
       </w:r>
       <w:proofErr w:type="spellEnd"/>
       <w:r>
@@ -22367,103 +22809,42 @@
         <w:rPr>
           <w:sz w:val="28"/>
           <w:szCs w:val="28"/>
-        </w:rPr>
-      </w:pPr>
-      <w:proofErr w:type="spellStart"/>
-      <w:r>
-        <w:rPr>
-          <w:sz w:val="28"/>
-          <w:szCs w:val="28"/>
-        </w:rPr>
-        <w:t>heart</w:t>
-      </w:r>
-      <w:proofErr w:type="spellEnd"/>
-      <w:r>
-        <w:rPr>
-          <w:sz w:val="28"/>
-          <w:szCs w:val="28"/>
-        </w:rPr>
-        <w:t xml:space="preserve"> </w:t>
-      </w:r>
-      <w:proofErr w:type="spellStart"/>
-      <w:r>
-        <w:rPr>
-          <w:sz w:val="28"/>
-          <w:szCs w:val="28"/>
-        </w:rPr>
-        <w:t>rate</w:t>
-      </w:r>
-      <w:proofErr w:type="spellEnd"/>
-      <w:r>
-        <w:rPr>
-          <w:sz w:val="28"/>
-          <w:szCs w:val="28"/>
-        </w:rPr>
-        <w:t xml:space="preserve"> – </w:t>
-      </w:r>
-      <w:proofErr w:type="spellStart"/>
-      <w:r>
-        <w:rPr>
-          <w:sz w:val="28"/>
-          <w:szCs w:val="28"/>
-        </w:rPr>
-        <w:t>heart</w:t>
-      </w:r>
-      <w:proofErr w:type="spellEnd"/>
-      <w:r>
-        <w:rPr>
-          <w:sz w:val="28"/>
-          <w:szCs w:val="28"/>
-        </w:rPr>
-        <w:t xml:space="preserve"> </w:t>
-      </w:r>
-      <w:proofErr w:type="spellStart"/>
-      <w:r>
-        <w:rPr>
-          <w:sz w:val="28"/>
-          <w:szCs w:val="28"/>
-        </w:rPr>
-        <w:t>rate</w:t>
-      </w:r>
-      <w:proofErr w:type="spellEnd"/>
-      <w:r>
-        <w:rPr>
-          <w:sz w:val="28"/>
-          <w:szCs w:val="28"/>
-        </w:rPr>
-        <w:t xml:space="preserve"> </w:t>
-      </w:r>
-      <w:proofErr w:type="spellStart"/>
-      <w:r>
-        <w:rPr>
-          <w:sz w:val="28"/>
-          <w:szCs w:val="28"/>
-        </w:rPr>
-        <w:t>in</w:t>
-      </w:r>
-      <w:proofErr w:type="spellEnd"/>
-      <w:r>
-        <w:rPr>
-          <w:sz w:val="28"/>
-          <w:szCs w:val="28"/>
-        </w:rPr>
-        <w:t xml:space="preserve"> </w:t>
-      </w:r>
-      <w:proofErr w:type="spellStart"/>
-      <w:r>
-        <w:rPr>
-          <w:sz w:val="28"/>
-          <w:szCs w:val="28"/>
-        </w:rPr>
-        <w:t>gps-point</w:t>
-      </w:r>
-      <w:proofErr w:type="spellEnd"/>
-      <w:r>
-        <w:rPr>
-          <w:sz w:val="28"/>
-          <w:szCs w:val="28"/>
-        </w:rPr>
-        <w:t>;</w:t>
+          <w:lang w:val="en-US"/>
+        </w:rPr>
+      </w:pPr>
+      <w:r>
+        <w:rPr>
+          <w:sz w:val="28"/>
+          <w:szCs w:val="28"/>
+          <w:lang w:val="en-US"/>
+        </w:rPr>
+        <w:t>heart rate</w:t>
+      </w:r>
+      <w:r>
+        <w:rPr>
+          <w:sz w:val="28"/>
+          <w:szCs w:val="28"/>
+          <w:lang w:val="en-US"/>
+        </w:rPr>
+        <w:t xml:space="preserve"> – heart rate in </w:t>
+      </w:r>
+      <w:proofErr w:type="spellStart"/>
+      <w:r>
+        <w:rPr>
+          <w:sz w:val="28"/>
+          <w:szCs w:val="28"/>
+          <w:lang w:val="en-US"/>
+        </w:rPr>
+        <w:t>gps</w:t>
+      </w:r>
+      <w:proofErr w:type="spellEnd"/>
+      <w:r>
+        <w:rPr>
+          <w:sz w:val="28"/>
+          <w:szCs w:val="28"/>
+          <w:lang w:val="en-US"/>
+        </w:rPr>
+        <w:t>-point;</w:t>
       </w:r>
     </w:p>
     <w:p>
@@ -22480,159 +22861,14 @@
           <w:lang w:val="en-US"/>
         </w:rPr>
       </w:pPr>
-      <w:proofErr w:type="spellStart"/>
-      <w:r>
-        <w:rPr>
-          <w:sz w:val="28"/>
-          <w:szCs w:val="28"/>
-        </w:rPr>
-        <w:t>cadence</w:t>
-      </w:r>
-      <w:proofErr w:type="spellEnd"/>
-      <w:r>
-        <w:rPr>
-          <w:sz w:val="28"/>
-          <w:szCs w:val="28"/>
-        </w:rPr>
-        <w:t xml:space="preserve"> – </w:t>
-      </w:r>
-      <w:proofErr w:type="spellStart"/>
-      <w:r>
-        <w:rPr>
-          <w:sz w:val="28"/>
-          <w:szCs w:val="28"/>
-        </w:rPr>
-        <w:t>frequency</w:t>
-      </w:r>
-      <w:proofErr w:type="spellEnd"/>
-      <w:r>
-        <w:rPr>
-          <w:sz w:val="28"/>
-          <w:szCs w:val="28"/>
-        </w:rPr>
-        <w:t xml:space="preserve"> </w:t>
-      </w:r>
-      <w:proofErr w:type="spellStart"/>
-      <w:r>
-        <w:rPr>
-          <w:sz w:val="28"/>
-          <w:szCs w:val="28"/>
-        </w:rPr>
-        <w:t>of</w:t>
-      </w:r>
-      <w:proofErr w:type="spellEnd"/>
-      <w:r>
-        <w:rPr>
-          <w:sz w:val="28"/>
-          <w:szCs w:val="28"/>
-        </w:rPr>
-        <w:t xml:space="preserve"> </w:t>
-      </w:r>
-      <w:proofErr w:type="spellStart"/>
-      <w:r>
-        <w:rPr>
-          <w:sz w:val="28"/>
-          <w:szCs w:val="28"/>
-        </w:rPr>
-        <w:t>steps</w:t>
-      </w:r>
-      <w:proofErr w:type="spellEnd"/>
-      <w:r>
-        <w:rPr>
-          <w:sz w:val="28"/>
-          <w:szCs w:val="28"/>
-        </w:rPr>
-        <w:t xml:space="preserve"> </w:t>
-      </w:r>
-      <w:proofErr w:type="spellStart"/>
-      <w:r>
-        <w:rPr>
-          <w:sz w:val="28"/>
-          <w:szCs w:val="28"/>
-        </w:rPr>
-        <w:t>for</w:t>
-      </w:r>
-      <w:proofErr w:type="spellEnd"/>
-      <w:r>
-        <w:rPr>
-          <w:sz w:val="28"/>
-          <w:szCs w:val="28"/>
-        </w:rPr>
-        <w:t xml:space="preserve"> </w:t>
-      </w:r>
-      <w:proofErr w:type="spellStart"/>
-      <w:r>
-        <w:rPr>
-          <w:sz w:val="28"/>
-          <w:szCs w:val="28"/>
-        </w:rPr>
-        <w:t>running</w:t>
-      </w:r>
-      <w:proofErr w:type="spellEnd"/>
-      <w:r>
-        <w:rPr>
-          <w:sz w:val="28"/>
-          <w:szCs w:val="28"/>
-        </w:rPr>
-        <w:t xml:space="preserve">, </w:t>
-      </w:r>
-      <w:proofErr w:type="spellStart"/>
-      <w:r>
-        <w:rPr>
-          <w:sz w:val="28"/>
-          <w:szCs w:val="28"/>
-        </w:rPr>
-        <w:t>pedaling</w:t>
-      </w:r>
-      <w:proofErr w:type="spellEnd"/>
-      <w:r>
-        <w:rPr>
-          <w:sz w:val="28"/>
-          <w:szCs w:val="28"/>
-        </w:rPr>
-        <w:t xml:space="preserve"> </w:t>
-      </w:r>
-      <w:proofErr w:type="spellStart"/>
-      <w:r>
-        <w:rPr>
-          <w:sz w:val="28"/>
-          <w:szCs w:val="28"/>
-        </w:rPr>
-        <w:t>frequency</w:t>
-      </w:r>
-      <w:proofErr w:type="spellEnd"/>
-      <w:r>
-        <w:rPr>
-          <w:sz w:val="28"/>
-          <w:szCs w:val="28"/>
-        </w:rPr>
-        <w:t xml:space="preserve"> </w:t>
-      </w:r>
-      <w:proofErr w:type="spellStart"/>
-      <w:r>
-        <w:rPr>
-          <w:sz w:val="28"/>
-          <w:szCs w:val="28"/>
-        </w:rPr>
-        <w:t>for</w:t>
-      </w:r>
-      <w:proofErr w:type="spellEnd"/>
-      <w:r>
-        <w:rPr>
-          <w:sz w:val="28"/>
-          <w:szCs w:val="28"/>
-        </w:rPr>
-        <w:t xml:space="preserve"> </w:t>
-      </w:r>
-      <w:proofErr w:type="spellStart"/>
-      <w:r>
-        <w:rPr>
-          <w:sz w:val="28"/>
-          <w:szCs w:val="28"/>
-        </w:rPr>
-        <w:t>cycling</w:t>
-      </w:r>
-      <w:proofErr w:type="spellEnd"/>
+      <w:r>
+        <w:rPr>
+          <w:sz w:val="28"/>
+          <w:szCs w:val="28"/>
+          <w:lang w:val="en-US"/>
+        </w:rPr>
+        <w:t>cadence – frequency of steps for running, pedaling frequency for cycling</w:t>
+      </w:r>
       <w:r>
         <w:rPr>
           <w:sz w:val="28"/>
@@ -22683,15 +22919,7 @@
           <w:szCs w:val="28"/>
           <w:lang w:val="en-US"/>
         </w:rPr>
-        <w:t>power – cycling metric</w:t>
-      </w:r>
-      <w:r>
-        <w:rPr>
-          <w:sz w:val="28"/>
-          <w:szCs w:val="28"/>
-          <w:lang w:val="en-US"/>
-        </w:rPr>
-        <w:t>;</w:t>
+        <w:t>power – cycling metric;</w:t>
       </w:r>
     </w:p>
     <w:p>
@@ -22762,7 +22990,6 @@
           <w:sz w:val="28"/>
           <w:szCs w:val="28"/>
         </w:rPr>
-        <w:lastRenderedPageBreak/>
         <w:t>Эти данные хран</w:t>
       </w:r>
       <w:r>
@@ -22832,7 +23059,74 @@
           <w:sz w:val="28"/>
           <w:szCs w:val="28"/>
         </w:rPr>
-        <w:t xml:space="preserve"> под разными тегами (зависит от </w:t>
+        <w:t xml:space="preserve"> под разными тегами (зависит от GPS-</w:t>
+      </w:r>
+      <w:proofErr w:type="spellStart"/>
+      <w:r>
+        <w:rPr>
+          <w:sz w:val="28"/>
+          <w:szCs w:val="28"/>
+        </w:rPr>
+        <w:t>device</w:t>
+      </w:r>
+      <w:proofErr w:type="spellEnd"/>
+      <w:r>
+        <w:rPr>
+          <w:sz w:val="28"/>
+          <w:szCs w:val="28"/>
+        </w:rPr>
+        <w:t>)</w:t>
+      </w:r>
+      <w:r>
+        <w:rPr>
+          <w:sz w:val="28"/>
+          <w:szCs w:val="28"/>
+        </w:rPr>
+        <w:t>, что ин</w:t>
+      </w:r>
+      <w:r>
+        <w:rPr>
+          <w:sz w:val="28"/>
+          <w:szCs w:val="28"/>
+        </w:rPr>
+        <w:t>о</w:t>
+      </w:r>
+      <w:r>
+        <w:rPr>
+          <w:sz w:val="28"/>
+          <w:szCs w:val="28"/>
+        </w:rPr>
+        <w:t xml:space="preserve">гда привод к тому, что при конвертации эти данные теряются. Поэтому мы модифицировали библиотеку </w:t>
+      </w:r>
+      <w:r>
+        <w:rPr>
+          <w:sz w:val="28"/>
+          <w:szCs w:val="28"/>
+        </w:rPr>
+        <w:t xml:space="preserve">[31] </w:t>
+      </w:r>
+      <w:r>
+        <w:rPr>
+          <w:sz w:val="28"/>
+          <w:szCs w:val="28"/>
+        </w:rPr>
+        <w:t xml:space="preserve">– добавили теги для основных </w:t>
+      </w:r>
+      <w:proofErr w:type="gramStart"/>
+      <w:r>
+        <w:rPr>
+          <w:sz w:val="28"/>
+          <w:szCs w:val="28"/>
+        </w:rPr>
+        <w:t>параметров</w:t>
+      </w:r>
+      <w:proofErr w:type="gramEnd"/>
+      <w:r>
+        <w:rPr>
+          <w:sz w:val="28"/>
+          <w:szCs w:val="28"/>
+        </w:rPr>
+        <w:t xml:space="preserve"> которые записываются с </w:t>
       </w:r>
       <w:r>
         <w:rPr>
@@ -22855,80 +23149,6 @@
           <w:sz w:val="28"/>
           <w:szCs w:val="28"/>
         </w:rPr>
-        <w:t>)</w:t>
-      </w:r>
-      <w:r>
-        <w:rPr>
-          <w:sz w:val="28"/>
-          <w:szCs w:val="28"/>
-        </w:rPr>
-        <w:t>, что ин</w:t>
-      </w:r>
-      <w:r>
-        <w:rPr>
-          <w:sz w:val="28"/>
-          <w:szCs w:val="28"/>
-        </w:rPr>
-        <w:t>о</w:t>
-      </w:r>
-      <w:r>
-        <w:rPr>
-          <w:sz w:val="28"/>
-          <w:szCs w:val="28"/>
-        </w:rPr>
-        <w:t xml:space="preserve">гда привод к тому, что при конвертации эти данные теряются. Поэтому мы модифицировали библиотеку </w:t>
-      </w:r>
-      <w:r>
-        <w:rPr>
-          <w:sz w:val="28"/>
-          <w:szCs w:val="28"/>
-        </w:rPr>
-        <w:t xml:space="preserve">[31] </w:t>
-      </w:r>
-      <w:r>
-        <w:rPr>
-          <w:sz w:val="28"/>
-          <w:szCs w:val="28"/>
-        </w:rPr>
-        <w:t xml:space="preserve">– добавили теги для основных </w:t>
-      </w:r>
-      <w:proofErr w:type="gramStart"/>
-      <w:r>
-        <w:rPr>
-          <w:sz w:val="28"/>
-          <w:szCs w:val="28"/>
-        </w:rPr>
-        <w:t>параметров</w:t>
-      </w:r>
-      <w:proofErr w:type="gramEnd"/>
-      <w:r>
-        <w:rPr>
-          <w:sz w:val="28"/>
-          <w:szCs w:val="28"/>
-        </w:rPr>
-        <w:t xml:space="preserve"> которые записываются с </w:t>
-      </w:r>
-      <w:r>
-        <w:rPr>
-          <w:sz w:val="28"/>
-          <w:szCs w:val="28"/>
-        </w:rPr>
-        <w:t>GPS-</w:t>
-      </w:r>
-      <w:proofErr w:type="spellStart"/>
-      <w:r>
-        <w:rPr>
-          <w:sz w:val="28"/>
-          <w:szCs w:val="28"/>
-        </w:rPr>
-        <w:t>device</w:t>
-      </w:r>
-      <w:proofErr w:type="spellEnd"/>
-      <w:r>
-        <w:rPr>
-          <w:sz w:val="28"/>
-          <w:szCs w:val="28"/>
-        </w:rPr>
         <w:t>.</w:t>
       </w:r>
     </w:p>
@@ -23085,211 +23305,598 @@
     </w:p>
     <w:p>
       <w:pPr>
-        <w:ind w:firstLine="709"/>
-        <w:jc w:val="both"/>
-        <w:rPr>
-          <w:sz w:val="28"/>
-          <w:szCs w:val="28"/>
-          <w:lang w:val="en-US"/>
-        </w:rPr>
+        <w:pStyle w:val="a5"/>
+        <w:spacing w:before="0" w:beforeAutospacing="0" w:after="0" w:afterAutospacing="0"/>
+        <w:ind w:firstLine="700"/>
+        <w:jc w:val="both"/>
       </w:pPr>
       <w:hyperlink r:id="rId45" w:history="1">
         <w:r>
           <w:rPr>
             <w:rStyle w:val="a4"/>
+            <w:color w:val="1155CC"/>
             <w:sz w:val="28"/>
             <w:szCs w:val="28"/>
-            <w:lang w:val="en-US"/>
           </w:rPr>
-          <w:t>https://goo.gl/B2aap4</w:t>
+          <w:t>https://github.com/PhilkaUA/gps-data-mining</w:t>
         </w:r>
       </w:hyperlink>
     </w:p>
     <w:p>
       <w:pPr>
+        <w:pStyle w:val="a5"/>
+        <w:spacing w:before="0" w:beforeAutospacing="0" w:after="0" w:afterAutospacing="0"/>
+        <w:ind w:firstLine="700"/>
+        <w:jc w:val="both"/>
+      </w:pPr>
+    </w:p>
+    <w:p>
+      <w:pPr>
+        <w:pStyle w:val="a5"/>
+        <w:spacing w:before="0" w:beforeAutospacing="0" w:after="0" w:afterAutospacing="0"/>
+        <w:ind w:firstLine="700"/>
+        <w:jc w:val="both"/>
+      </w:pPr>
+      <w:proofErr w:type="spellStart"/>
+      <w:r>
+        <w:rPr>
+          <w:color w:val="000000"/>
+          <w:sz w:val="28"/>
+          <w:szCs w:val="28"/>
+        </w:rPr>
+        <w:t>Labels</w:t>
+      </w:r>
+      <w:proofErr w:type="spellEnd"/>
+      <w:r>
+        <w:rPr>
+          <w:color w:val="000000"/>
+          <w:sz w:val="28"/>
+          <w:szCs w:val="28"/>
+        </w:rPr>
+        <w:t xml:space="preserve">: ID – </w:t>
+      </w:r>
+      <w:proofErr w:type="spellStart"/>
+      <w:r>
+        <w:rPr>
+          <w:color w:val="000000"/>
+          <w:sz w:val="28"/>
+          <w:szCs w:val="28"/>
+        </w:rPr>
+        <w:t>name</w:t>
+      </w:r>
+      <w:proofErr w:type="spellEnd"/>
+      <w:r>
+        <w:rPr>
+          <w:color w:val="000000"/>
+          <w:sz w:val="28"/>
+          <w:szCs w:val="28"/>
+        </w:rPr>
+        <w:t xml:space="preserve"> (</w:t>
+      </w:r>
+      <w:proofErr w:type="spellStart"/>
+      <w:r>
+        <w:rPr>
+          <w:color w:val="000000"/>
+          <w:sz w:val="28"/>
+          <w:szCs w:val="28"/>
+        </w:rPr>
+        <w:t>or</w:t>
+      </w:r>
+      <w:proofErr w:type="spellEnd"/>
+      <w:r>
+        <w:rPr>
+          <w:color w:val="000000"/>
+          <w:sz w:val="28"/>
+          <w:szCs w:val="28"/>
+        </w:rPr>
+        <w:t xml:space="preserve"> </w:t>
+      </w:r>
+      <w:proofErr w:type="spellStart"/>
+      <w:r>
+        <w:rPr>
+          <w:color w:val="000000"/>
+          <w:sz w:val="28"/>
+          <w:szCs w:val="28"/>
+        </w:rPr>
+        <w:t>nick</w:t>
+      </w:r>
+      <w:proofErr w:type="spellEnd"/>
+      <w:r>
+        <w:rPr>
+          <w:color w:val="000000"/>
+          <w:sz w:val="28"/>
+          <w:szCs w:val="28"/>
+        </w:rPr>
+        <w:t xml:space="preserve"> </w:t>
+      </w:r>
+      <w:proofErr w:type="spellStart"/>
+      <w:r>
+        <w:rPr>
+          <w:color w:val="000000"/>
+          <w:sz w:val="28"/>
+          <w:szCs w:val="28"/>
+        </w:rPr>
+        <w:t>name</w:t>
+      </w:r>
+      <w:proofErr w:type="spellEnd"/>
+      <w:r>
+        <w:rPr>
+          <w:color w:val="000000"/>
+          <w:sz w:val="28"/>
+          <w:szCs w:val="28"/>
+        </w:rPr>
+        <w:t xml:space="preserve"> </w:t>
+      </w:r>
+      <w:proofErr w:type="spellStart"/>
+      <w:r>
+        <w:rPr>
+          <w:color w:val="000000"/>
+          <w:sz w:val="28"/>
+          <w:szCs w:val="28"/>
+        </w:rPr>
+        <w:t>of</w:t>
+      </w:r>
+      <w:proofErr w:type="spellEnd"/>
+      <w:r>
+        <w:rPr>
+          <w:color w:val="000000"/>
+          <w:sz w:val="28"/>
+          <w:szCs w:val="28"/>
+        </w:rPr>
+        <w:t xml:space="preserve"> </w:t>
+      </w:r>
+      <w:proofErr w:type="spellStart"/>
+      <w:r>
+        <w:rPr>
+          <w:color w:val="000000"/>
+          <w:sz w:val="28"/>
+          <w:szCs w:val="28"/>
+        </w:rPr>
+        <w:t>Athlete</w:t>
+      </w:r>
+      <w:proofErr w:type="spellEnd"/>
+      <w:r>
+        <w:rPr>
+          <w:color w:val="000000"/>
+          <w:sz w:val="28"/>
+          <w:szCs w:val="28"/>
+        </w:rPr>
+        <w:t>)</w:t>
+      </w:r>
+    </w:p>
+    <w:p>
+      <w:pPr>
+        <w:pStyle w:val="a5"/>
+        <w:spacing w:before="0" w:beforeAutospacing="0" w:after="0" w:afterAutospacing="0"/>
+        <w:ind w:firstLine="700"/>
+        <w:jc w:val="both"/>
+      </w:pPr>
+    </w:p>
+    <w:p>
+      <w:pPr>
+        <w:pStyle w:val="a5"/>
+        <w:spacing w:before="0" w:beforeAutospacing="0" w:after="0" w:afterAutospacing="0"/>
+        <w:ind w:firstLine="700"/>
+        <w:jc w:val="both"/>
+      </w:pPr>
+      <w:proofErr w:type="spellStart"/>
+      <w:r>
+        <w:rPr>
+          <w:color w:val="000000"/>
+          <w:sz w:val="28"/>
+          <w:szCs w:val="28"/>
+          <w:u w:val="single"/>
+        </w:rPr>
+        <w:t>Athlete</w:t>
+      </w:r>
+      <w:proofErr w:type="spellEnd"/>
+      <w:r>
+        <w:rPr>
+          <w:color w:val="000000"/>
+          <w:sz w:val="28"/>
+          <w:szCs w:val="28"/>
+          <w:u w:val="single"/>
+        </w:rPr>
+        <w:t xml:space="preserve"> </w:t>
+      </w:r>
+      <w:proofErr w:type="spellStart"/>
+      <w:r>
+        <w:rPr>
+          <w:color w:val="000000"/>
+          <w:sz w:val="28"/>
+          <w:szCs w:val="28"/>
+          <w:u w:val="single"/>
+        </w:rPr>
+        <w:t>labels</w:t>
+      </w:r>
+      <w:proofErr w:type="spellEnd"/>
+    </w:p>
+    <w:p>
+      <w:pPr>
+        <w:pStyle w:val="a5"/>
+        <w:numPr>
+          <w:ilvl w:val="0"/>
+          <w:numId w:val="20"/>
+        </w:numPr>
+        <w:spacing w:before="0" w:beforeAutospacing="0" w:after="0" w:afterAutospacing="0"/>
+        <w:jc w:val="both"/>
+        <w:textAlignment w:val="baseline"/>
+        <w:rPr>
+          <w:color w:val="000000"/>
+          <w:sz w:val="28"/>
+          <w:szCs w:val="28"/>
+        </w:rPr>
+      </w:pPr>
+      <w:proofErr w:type="spellStart"/>
+      <w:r>
+        <w:rPr>
+          <w:color w:val="000000"/>
+          <w:sz w:val="28"/>
+          <w:szCs w:val="28"/>
+        </w:rPr>
+        <w:t>professional</w:t>
+      </w:r>
+      <w:proofErr w:type="spellEnd"/>
+      <w:r>
+        <w:rPr>
+          <w:color w:val="000000"/>
+          <w:sz w:val="28"/>
+          <w:szCs w:val="28"/>
+        </w:rPr>
+        <w:t>;</w:t>
+      </w:r>
+    </w:p>
+    <w:p>
+      <w:pPr>
+        <w:pStyle w:val="a5"/>
+        <w:numPr>
+          <w:ilvl w:val="0"/>
+          <w:numId w:val="20"/>
+        </w:numPr>
+        <w:spacing w:before="0" w:beforeAutospacing="0" w:after="0" w:afterAutospacing="0"/>
+        <w:jc w:val="both"/>
+        <w:textAlignment w:val="baseline"/>
+        <w:rPr>
+          <w:color w:val="000000"/>
+          <w:sz w:val="28"/>
+          <w:szCs w:val="28"/>
+        </w:rPr>
+      </w:pPr>
+      <w:proofErr w:type="spellStart"/>
+      <w:r>
+        <w:rPr>
+          <w:color w:val="000000"/>
+          <w:sz w:val="28"/>
+          <w:szCs w:val="28"/>
+        </w:rPr>
+        <w:t>amateur</w:t>
+      </w:r>
+      <w:proofErr w:type="spellEnd"/>
+      <w:r>
+        <w:rPr>
+          <w:color w:val="000000"/>
+          <w:sz w:val="28"/>
+          <w:szCs w:val="28"/>
+        </w:rPr>
+        <w:t>.</w:t>
+      </w:r>
+    </w:p>
+    <w:p>
+      <w:pPr>
+        <w:pStyle w:val="a5"/>
+        <w:spacing w:before="0" w:beforeAutospacing="0" w:after="0" w:afterAutospacing="0"/>
         <w:ind w:firstLine="709"/>
         <w:jc w:val="both"/>
-        <w:rPr>
-          <w:sz w:val="28"/>
-          <w:szCs w:val="28"/>
-          <w:lang w:val="en-US"/>
-        </w:rPr>
-      </w:pPr>
-    </w:p>
-    <w:p>
-      <w:pPr>
+      </w:pPr>
+    </w:p>
+    <w:p>
+      <w:pPr>
+        <w:pStyle w:val="a5"/>
+        <w:spacing w:before="0" w:beforeAutospacing="0" w:after="0" w:afterAutospacing="0"/>
         <w:ind w:firstLine="709"/>
         <w:jc w:val="both"/>
-        <w:rPr>
-          <w:sz w:val="28"/>
-          <w:szCs w:val="28"/>
-          <w:u w:val="single"/>
-          <w:lang w:val="en-US"/>
-        </w:rPr>
-      </w:pPr>
-      <w:r>
-        <w:rPr>
-          <w:sz w:val="28"/>
-          <w:szCs w:val="28"/>
-          <w:u w:val="single"/>
-          <w:lang w:val="en-US"/>
-        </w:rPr>
-        <w:t xml:space="preserve">Athlete </w:t>
-      </w:r>
-      <w:r>
-        <w:rPr>
-          <w:sz w:val="28"/>
-          <w:szCs w:val="28"/>
-          <w:u w:val="single"/>
-          <w:lang w:val="en-US"/>
+      </w:pPr>
+      <w:proofErr w:type="spellStart"/>
+      <w:r>
+        <w:rPr>
+          <w:color w:val="000000"/>
+          <w:sz w:val="28"/>
+          <w:szCs w:val="28"/>
+        </w:rPr>
+        <w:t>Sport</w:t>
+      </w:r>
+      <w:proofErr w:type="spellEnd"/>
+      <w:r>
+        <w:rPr>
+          <w:color w:val="000000"/>
+          <w:sz w:val="28"/>
+          <w:szCs w:val="28"/>
+        </w:rPr>
+        <w:t xml:space="preserve"> </w:t>
+      </w:r>
+      <w:proofErr w:type="spellStart"/>
+      <w:r>
+        <w:rPr>
+          <w:color w:val="000000"/>
+          <w:sz w:val="28"/>
+          <w:szCs w:val="28"/>
         </w:rPr>
         <w:t>labels</w:t>
       </w:r>
-    </w:p>
-    <w:p>
-      <w:pPr>
-        <w:ind w:firstLine="709"/>
-        <w:jc w:val="both"/>
-        <w:rPr>
-          <w:sz w:val="28"/>
-          <w:szCs w:val="28"/>
-          <w:lang w:val="en-US"/>
-        </w:rPr>
-      </w:pPr>
-      <w:r>
-        <w:rPr>
-          <w:sz w:val="28"/>
-          <w:szCs w:val="28"/>
-          <w:lang w:val="en-US"/>
-        </w:rPr>
-        <w:t xml:space="preserve">Possible </w:t>
-      </w:r>
-      <w:proofErr w:type="gramStart"/>
-      <w:r>
-        <w:rPr>
-          <w:sz w:val="28"/>
-          <w:szCs w:val="28"/>
-          <w:lang w:val="en-US"/>
-        </w:rPr>
-        <w:t xml:space="preserve">kind of </w:t>
-      </w:r>
-      <w:r>
-        <w:rPr>
-          <w:sz w:val="28"/>
-          <w:szCs w:val="28"/>
-          <w:lang w:val="en-US"/>
-        </w:rPr>
-        <w:t>Athlete</w:t>
-      </w:r>
-      <w:r>
-        <w:rPr>
-          <w:sz w:val="28"/>
-          <w:szCs w:val="28"/>
-          <w:lang w:val="en-US"/>
-        </w:rPr>
-        <w:t>s</w:t>
-      </w:r>
-      <w:r>
-        <w:rPr>
-          <w:sz w:val="28"/>
-          <w:szCs w:val="28"/>
-          <w:lang w:val="en-US"/>
-        </w:rPr>
-        <w:t xml:space="preserve"> </w:t>
-      </w:r>
-      <w:r>
-        <w:rPr>
-          <w:sz w:val="28"/>
-          <w:szCs w:val="28"/>
-          <w:lang w:val="en-US"/>
-        </w:rPr>
-        <w:t>are</w:t>
-      </w:r>
-      <w:proofErr w:type="gramEnd"/>
-      <w:r>
-        <w:rPr>
-          <w:sz w:val="28"/>
-          <w:szCs w:val="28"/>
-          <w:lang w:val="en-US"/>
-        </w:rPr>
-        <w:t xml:space="preserve">: </w:t>
-      </w:r>
-      <w:r>
-        <w:rPr>
-          <w:sz w:val="28"/>
-          <w:szCs w:val="28"/>
-          <w:lang w:val="en-US"/>
-        </w:rPr>
-        <w:t>professional</w:t>
-      </w:r>
-      <w:r>
-        <w:rPr>
-          <w:sz w:val="28"/>
-          <w:szCs w:val="28"/>
-          <w:lang w:val="en-US"/>
-        </w:rPr>
-        <w:t xml:space="preserve">, </w:t>
-      </w:r>
-      <w:r>
-        <w:rPr>
-          <w:sz w:val="28"/>
-          <w:szCs w:val="28"/>
-          <w:lang w:val="en-US"/>
-        </w:rPr>
-        <w:t>amateur</w:t>
-      </w:r>
-      <w:r>
-        <w:rPr>
-          <w:sz w:val="28"/>
-          <w:szCs w:val="28"/>
-          <w:lang w:val="en-US"/>
-        </w:rPr>
-        <w:t>, cyclist, runner.</w:t>
-      </w:r>
-    </w:p>
-    <w:p>
-      <w:pPr>
-        <w:ind w:firstLine="709"/>
-        <w:jc w:val="both"/>
-        <w:rPr>
-          <w:sz w:val="28"/>
-          <w:szCs w:val="28"/>
-          <w:lang w:val="en-US"/>
-        </w:rPr>
-      </w:pPr>
-    </w:p>
-    <w:p>
-      <w:pPr>
-        <w:ind w:firstLine="709"/>
-        <w:jc w:val="both"/>
-        <w:rPr>
-          <w:sz w:val="28"/>
-          <w:szCs w:val="28"/>
-          <w:lang w:val="en-US"/>
-        </w:rPr>
-      </w:pPr>
-    </w:p>
-    <w:p>
-      <w:pPr>
-        <w:ind w:firstLine="709"/>
-        <w:jc w:val="both"/>
-        <w:rPr>
-          <w:sz w:val="28"/>
-          <w:szCs w:val="28"/>
-          <w:lang w:val="en-US"/>
-        </w:rPr>
-      </w:pPr>
-    </w:p>
-    <w:p>
-      <w:pPr>
-        <w:ind w:firstLine="709"/>
-        <w:jc w:val="both"/>
-        <w:rPr>
-          <w:sz w:val="28"/>
-          <w:szCs w:val="28"/>
-          <w:lang w:val="en-US"/>
-        </w:rPr>
-      </w:pPr>
+      <w:proofErr w:type="spellEnd"/>
+      <w:r>
+        <w:rPr>
+          <w:color w:val="000000"/>
+          <w:sz w:val="28"/>
+          <w:szCs w:val="28"/>
+        </w:rPr>
+        <w:t>: (</w:t>
+      </w:r>
+      <w:proofErr w:type="spellStart"/>
+      <w:r>
+        <w:rPr>
+          <w:color w:val="000000"/>
+          <w:sz w:val="28"/>
+          <w:szCs w:val="28"/>
+        </w:rPr>
+        <w:t>possible</w:t>
+      </w:r>
+      <w:proofErr w:type="spellEnd"/>
+      <w:r>
+        <w:rPr>
+          <w:color w:val="000000"/>
+          <w:sz w:val="28"/>
+          <w:szCs w:val="28"/>
+        </w:rPr>
+        <w:t xml:space="preserve"> </w:t>
+      </w:r>
+      <w:proofErr w:type="spellStart"/>
+      <w:r>
+        <w:rPr>
+          <w:color w:val="000000"/>
+          <w:sz w:val="28"/>
+          <w:szCs w:val="28"/>
+        </w:rPr>
+        <w:t>kinds</w:t>
+      </w:r>
+      <w:proofErr w:type="spellEnd"/>
+      <w:r>
+        <w:rPr>
+          <w:color w:val="000000"/>
+          <w:sz w:val="28"/>
+          <w:szCs w:val="28"/>
+        </w:rPr>
+        <w:t xml:space="preserve"> </w:t>
+      </w:r>
+      <w:proofErr w:type="spellStart"/>
+      <w:r>
+        <w:rPr>
+          <w:color w:val="000000"/>
+          <w:sz w:val="28"/>
+          <w:szCs w:val="28"/>
+        </w:rPr>
+        <w:t>of</w:t>
+      </w:r>
+      <w:proofErr w:type="spellEnd"/>
+      <w:r>
+        <w:rPr>
+          <w:color w:val="000000"/>
+          <w:sz w:val="28"/>
+          <w:szCs w:val="28"/>
+        </w:rPr>
+        <w:t xml:space="preserve"> </w:t>
+      </w:r>
+      <w:proofErr w:type="spellStart"/>
+      <w:r>
+        <w:rPr>
+          <w:color w:val="000000"/>
+          <w:sz w:val="28"/>
+          <w:szCs w:val="28"/>
+        </w:rPr>
+        <w:t>sport</w:t>
+      </w:r>
+      <w:proofErr w:type="spellEnd"/>
+      <w:r>
+        <w:rPr>
+          <w:color w:val="000000"/>
+          <w:sz w:val="28"/>
+          <w:szCs w:val="28"/>
+        </w:rPr>
+        <w:t xml:space="preserve"> </w:t>
+      </w:r>
+      <w:proofErr w:type="spellStart"/>
+      <w:r>
+        <w:rPr>
+          <w:color w:val="000000"/>
+          <w:sz w:val="28"/>
+          <w:szCs w:val="28"/>
+        </w:rPr>
+        <w:t>activities</w:t>
+      </w:r>
+      <w:proofErr w:type="spellEnd"/>
+      <w:r>
+        <w:rPr>
+          <w:color w:val="000000"/>
+          <w:sz w:val="28"/>
+          <w:szCs w:val="28"/>
+        </w:rPr>
+        <w:t>)</w:t>
+      </w:r>
+    </w:p>
+    <w:p>
+      <w:pPr>
+        <w:pStyle w:val="a5"/>
+        <w:numPr>
+          <w:ilvl w:val="0"/>
+          <w:numId w:val="19"/>
+        </w:numPr>
+        <w:spacing w:before="0" w:beforeAutospacing="0" w:after="0" w:afterAutospacing="0"/>
+        <w:jc w:val="both"/>
+        <w:textAlignment w:val="baseline"/>
+        <w:rPr>
+          <w:color w:val="000000"/>
+          <w:sz w:val="28"/>
+          <w:szCs w:val="28"/>
+        </w:rPr>
+      </w:pPr>
+      <w:proofErr w:type="spellStart"/>
+      <w:r>
+        <w:rPr>
+          <w:color w:val="000000"/>
+          <w:sz w:val="28"/>
+          <w:szCs w:val="28"/>
+        </w:rPr>
+        <w:t>cycling</w:t>
+      </w:r>
+      <w:proofErr w:type="spellEnd"/>
+      <w:r>
+        <w:rPr>
+          <w:color w:val="000000"/>
+          <w:sz w:val="28"/>
+          <w:szCs w:val="28"/>
+        </w:rPr>
+        <w:t>;</w:t>
+      </w:r>
+    </w:p>
+    <w:p>
+      <w:pPr>
+        <w:pStyle w:val="a5"/>
+        <w:numPr>
+          <w:ilvl w:val="0"/>
+          <w:numId w:val="19"/>
+        </w:numPr>
+        <w:spacing w:before="0" w:beforeAutospacing="0" w:after="0" w:afterAutospacing="0"/>
+        <w:jc w:val="both"/>
+        <w:textAlignment w:val="baseline"/>
+        <w:rPr>
+          <w:color w:val="000000"/>
+          <w:sz w:val="28"/>
+          <w:szCs w:val="28"/>
+        </w:rPr>
+      </w:pPr>
+      <w:proofErr w:type="spellStart"/>
+      <w:r>
+        <w:rPr>
+          <w:color w:val="000000"/>
+          <w:sz w:val="28"/>
+          <w:szCs w:val="28"/>
+        </w:rPr>
+        <w:t>running</w:t>
+      </w:r>
+      <w:proofErr w:type="spellEnd"/>
+      <w:r>
+        <w:rPr>
+          <w:color w:val="000000"/>
+          <w:sz w:val="28"/>
+          <w:szCs w:val="28"/>
+        </w:rPr>
+        <w:t>;</w:t>
+      </w:r>
+    </w:p>
+    <w:p>
+      <w:pPr>
+        <w:pStyle w:val="a5"/>
+        <w:numPr>
+          <w:ilvl w:val="0"/>
+          <w:numId w:val="19"/>
+        </w:numPr>
+        <w:spacing w:before="0" w:beforeAutospacing="0" w:after="0" w:afterAutospacing="0"/>
+        <w:jc w:val="both"/>
+        <w:textAlignment w:val="baseline"/>
+        <w:rPr>
+          <w:color w:val="000000"/>
+          <w:sz w:val="28"/>
+          <w:szCs w:val="28"/>
+        </w:rPr>
+      </w:pPr>
+      <w:proofErr w:type="spellStart"/>
+      <w:r>
+        <w:rPr>
+          <w:color w:val="000000"/>
+          <w:sz w:val="28"/>
+          <w:szCs w:val="28"/>
+        </w:rPr>
+        <w:t>winter</w:t>
+      </w:r>
+      <w:proofErr w:type="spellEnd"/>
+      <w:r>
+        <w:rPr>
+          <w:color w:val="000000"/>
+          <w:sz w:val="28"/>
+          <w:szCs w:val="28"/>
+        </w:rPr>
+        <w:t>;</w:t>
+      </w:r>
+    </w:p>
+    <w:p>
+      <w:pPr>
+        <w:pStyle w:val="a5"/>
+        <w:numPr>
+          <w:ilvl w:val="0"/>
+          <w:numId w:val="19"/>
+        </w:numPr>
+        <w:spacing w:before="0" w:beforeAutospacing="0" w:after="0" w:afterAutospacing="0"/>
+        <w:jc w:val="both"/>
+        <w:textAlignment w:val="baseline"/>
+        <w:rPr>
+          <w:color w:val="000000"/>
+          <w:sz w:val="28"/>
+          <w:szCs w:val="28"/>
+        </w:rPr>
+      </w:pPr>
+      <w:proofErr w:type="spellStart"/>
+      <w:r>
+        <w:rPr>
+          <w:color w:val="000000"/>
+          <w:sz w:val="28"/>
+          <w:szCs w:val="28"/>
+        </w:rPr>
+        <w:t>zwift</w:t>
+      </w:r>
+      <w:proofErr w:type="spellEnd"/>
+      <w:r>
+        <w:rPr>
+          <w:color w:val="000000"/>
+          <w:sz w:val="28"/>
+          <w:szCs w:val="28"/>
+        </w:rPr>
+        <w:t>;</w:t>
+      </w:r>
+    </w:p>
+    <w:p>
+      <w:pPr>
+        <w:pStyle w:val="a5"/>
+        <w:numPr>
+          <w:ilvl w:val="0"/>
+          <w:numId w:val="19"/>
+        </w:numPr>
+        <w:spacing w:before="0" w:beforeAutospacing="0" w:after="0" w:afterAutospacing="0"/>
+        <w:jc w:val="both"/>
+        <w:textAlignment w:val="baseline"/>
+        <w:rPr>
+          <w:color w:val="000000"/>
+          <w:sz w:val="28"/>
+          <w:szCs w:val="28"/>
+        </w:rPr>
+      </w:pPr>
+      <w:proofErr w:type="spellStart"/>
+      <w:r>
+        <w:rPr>
+          <w:color w:val="000000"/>
+          <w:sz w:val="28"/>
+          <w:szCs w:val="28"/>
+        </w:rPr>
+        <w:t>other</w:t>
+      </w:r>
+      <w:proofErr w:type="spellEnd"/>
+      <w:r>
+        <w:rPr>
+          <w:color w:val="000000"/>
+          <w:sz w:val="28"/>
+          <w:szCs w:val="28"/>
+        </w:rPr>
+        <w:t>.</w:t>
+      </w:r>
     </w:p>
     <w:p>
       <w:pPr>
@@ -23428,6 +24035,304 @@
     </w:lvl>
   </w:abstractNum>
   <w:abstractNum w:abstractNumId="1">
+    <w:nsid w:val="0E841975"/>
+    <w:multiLevelType w:val="multilevel"/>
+    <w:tmpl w:val="9104AC30"/>
+    <w:lvl w:ilvl="0">
+      <w:start w:val="1"/>
+      <w:numFmt w:val="bullet"/>
+      <w:lvlText w:val=""/>
+      <w:lvlJc w:val="left"/>
+      <w:pPr>
+        <w:tabs>
+          <w:tab w:val="num" w:pos="720"/>
+        </w:tabs>
+        <w:ind w:left="720" w:hanging="360"/>
+      </w:pPr>
+      <w:rPr>
+        <w:rFonts w:ascii="Symbol" w:hAnsi="Symbol" w:hint="default"/>
+        <w:sz w:val="20"/>
+      </w:rPr>
+    </w:lvl>
+    <w:lvl w:ilvl="1" w:tentative="1">
+      <w:start w:val="1"/>
+      <w:numFmt w:val="bullet"/>
+      <w:lvlText w:val="o"/>
+      <w:lvlJc w:val="left"/>
+      <w:pPr>
+        <w:tabs>
+          <w:tab w:val="num" w:pos="1440"/>
+        </w:tabs>
+        <w:ind w:left="1440" w:hanging="360"/>
+      </w:pPr>
+      <w:rPr>
+        <w:rFonts w:ascii="Courier New" w:hAnsi="Courier New" w:hint="default"/>
+        <w:sz w:val="20"/>
+      </w:rPr>
+    </w:lvl>
+    <w:lvl w:ilvl="2" w:tentative="1">
+      <w:start w:val="1"/>
+      <w:numFmt w:val="bullet"/>
+      <w:lvlText w:val=""/>
+      <w:lvlJc w:val="left"/>
+      <w:pPr>
+        <w:tabs>
+          <w:tab w:val="num" w:pos="2160"/>
+        </w:tabs>
+        <w:ind w:left="2160" w:hanging="360"/>
+      </w:pPr>
+      <w:rPr>
+        <w:rFonts w:ascii="Wingdings" w:hAnsi="Wingdings" w:hint="default"/>
+        <w:sz w:val="20"/>
+      </w:rPr>
+    </w:lvl>
+    <w:lvl w:ilvl="3" w:tentative="1">
+      <w:start w:val="1"/>
+      <w:numFmt w:val="bullet"/>
+      <w:lvlText w:val=""/>
+      <w:lvlJc w:val="left"/>
+      <w:pPr>
+        <w:tabs>
+          <w:tab w:val="num" w:pos="2880"/>
+        </w:tabs>
+        <w:ind w:left="2880" w:hanging="360"/>
+      </w:pPr>
+      <w:rPr>
+        <w:rFonts w:ascii="Wingdings" w:hAnsi="Wingdings" w:hint="default"/>
+        <w:sz w:val="20"/>
+      </w:rPr>
+    </w:lvl>
+    <w:lvl w:ilvl="4" w:tentative="1">
+      <w:start w:val="1"/>
+      <w:numFmt w:val="bullet"/>
+      <w:lvlText w:val=""/>
+      <w:lvlJc w:val="left"/>
+      <w:pPr>
+        <w:tabs>
+          <w:tab w:val="num" w:pos="3600"/>
+        </w:tabs>
+        <w:ind w:left="3600" w:hanging="360"/>
+      </w:pPr>
+      <w:rPr>
+        <w:rFonts w:ascii="Wingdings" w:hAnsi="Wingdings" w:hint="default"/>
+        <w:sz w:val="20"/>
+      </w:rPr>
+    </w:lvl>
+    <w:lvl w:ilvl="5" w:tentative="1">
+      <w:start w:val="1"/>
+      <w:numFmt w:val="bullet"/>
+      <w:lvlText w:val=""/>
+      <w:lvlJc w:val="left"/>
+      <w:pPr>
+        <w:tabs>
+          <w:tab w:val="num" w:pos="4320"/>
+        </w:tabs>
+        <w:ind w:left="4320" w:hanging="360"/>
+      </w:pPr>
+      <w:rPr>
+        <w:rFonts w:ascii="Wingdings" w:hAnsi="Wingdings" w:hint="default"/>
+        <w:sz w:val="20"/>
+      </w:rPr>
+    </w:lvl>
+    <w:lvl w:ilvl="6" w:tentative="1">
+      <w:start w:val="1"/>
+      <w:numFmt w:val="bullet"/>
+      <w:lvlText w:val=""/>
+      <w:lvlJc w:val="left"/>
+      <w:pPr>
+        <w:tabs>
+          <w:tab w:val="num" w:pos="5040"/>
+        </w:tabs>
+        <w:ind w:left="5040" w:hanging="360"/>
+      </w:pPr>
+      <w:rPr>
+        <w:rFonts w:ascii="Wingdings" w:hAnsi="Wingdings" w:hint="default"/>
+        <w:sz w:val="20"/>
+      </w:rPr>
+    </w:lvl>
+    <w:lvl w:ilvl="7" w:tentative="1">
+      <w:start w:val="1"/>
+      <w:numFmt w:val="bullet"/>
+      <w:lvlText w:val=""/>
+      <w:lvlJc w:val="left"/>
+      <w:pPr>
+        <w:tabs>
+          <w:tab w:val="num" w:pos="5760"/>
+        </w:tabs>
+        <w:ind w:left="5760" w:hanging="360"/>
+      </w:pPr>
+      <w:rPr>
+        <w:rFonts w:ascii="Wingdings" w:hAnsi="Wingdings" w:hint="default"/>
+        <w:sz w:val="20"/>
+      </w:rPr>
+    </w:lvl>
+    <w:lvl w:ilvl="8" w:tentative="1">
+      <w:start w:val="1"/>
+      <w:numFmt w:val="bullet"/>
+      <w:lvlText w:val=""/>
+      <w:lvlJc w:val="left"/>
+      <w:pPr>
+        <w:tabs>
+          <w:tab w:val="num" w:pos="6480"/>
+        </w:tabs>
+        <w:ind w:left="6480" w:hanging="360"/>
+      </w:pPr>
+      <w:rPr>
+        <w:rFonts w:ascii="Wingdings" w:hAnsi="Wingdings" w:hint="default"/>
+        <w:sz w:val="20"/>
+      </w:rPr>
+    </w:lvl>
+  </w:abstractNum>
+  <w:abstractNum w:abstractNumId="2">
+    <w:nsid w:val="0F12658E"/>
+    <w:multiLevelType w:val="multilevel"/>
+    <w:tmpl w:val="7E420B38"/>
+    <w:lvl w:ilvl="0">
+      <w:start w:val="1"/>
+      <w:numFmt w:val="bullet"/>
+      <w:lvlText w:val=""/>
+      <w:lvlJc w:val="left"/>
+      <w:pPr>
+        <w:tabs>
+          <w:tab w:val="num" w:pos="720"/>
+        </w:tabs>
+        <w:ind w:left="720" w:hanging="360"/>
+      </w:pPr>
+      <w:rPr>
+        <w:rFonts w:ascii="Symbol" w:hAnsi="Symbol" w:hint="default"/>
+        <w:sz w:val="20"/>
+      </w:rPr>
+    </w:lvl>
+    <w:lvl w:ilvl="1" w:tentative="1">
+      <w:start w:val="1"/>
+      <w:numFmt w:val="bullet"/>
+      <w:lvlText w:val="o"/>
+      <w:lvlJc w:val="left"/>
+      <w:pPr>
+        <w:tabs>
+          <w:tab w:val="num" w:pos="1440"/>
+        </w:tabs>
+        <w:ind w:left="1440" w:hanging="360"/>
+      </w:pPr>
+      <w:rPr>
+        <w:rFonts w:ascii="Courier New" w:hAnsi="Courier New" w:hint="default"/>
+        <w:sz w:val="20"/>
+      </w:rPr>
+    </w:lvl>
+    <w:lvl w:ilvl="2" w:tentative="1">
+      <w:start w:val="1"/>
+      <w:numFmt w:val="bullet"/>
+      <w:lvlText w:val=""/>
+      <w:lvlJc w:val="left"/>
+      <w:pPr>
+        <w:tabs>
+          <w:tab w:val="num" w:pos="2160"/>
+        </w:tabs>
+        <w:ind w:left="2160" w:hanging="360"/>
+      </w:pPr>
+      <w:rPr>
+        <w:rFonts w:ascii="Wingdings" w:hAnsi="Wingdings" w:hint="default"/>
+        <w:sz w:val="20"/>
+      </w:rPr>
+    </w:lvl>
+    <w:lvl w:ilvl="3" w:tentative="1">
+      <w:start w:val="1"/>
+      <w:numFmt w:val="bullet"/>
+      <w:lvlText w:val=""/>
+      <w:lvlJc w:val="left"/>
+      <w:pPr>
+        <w:tabs>
+          <w:tab w:val="num" w:pos="2880"/>
+        </w:tabs>
+        <w:ind w:left="2880" w:hanging="360"/>
+      </w:pPr>
+      <w:rPr>
+        <w:rFonts w:ascii="Wingdings" w:hAnsi="Wingdings" w:hint="default"/>
+        <w:sz w:val="20"/>
+      </w:rPr>
+    </w:lvl>
+    <w:lvl w:ilvl="4" w:tentative="1">
+      <w:start w:val="1"/>
+      <w:numFmt w:val="bullet"/>
+      <w:lvlText w:val=""/>
+      <w:lvlJc w:val="left"/>
+      <w:pPr>
+        <w:tabs>
+          <w:tab w:val="num" w:pos="3600"/>
+        </w:tabs>
+        <w:ind w:left="3600" w:hanging="360"/>
+      </w:pPr>
+      <w:rPr>
+        <w:rFonts w:ascii="Wingdings" w:hAnsi="Wingdings" w:hint="default"/>
+        <w:sz w:val="20"/>
+      </w:rPr>
+    </w:lvl>
+    <w:lvl w:ilvl="5" w:tentative="1">
+      <w:start w:val="1"/>
+      <w:numFmt w:val="bullet"/>
+      <w:lvlText w:val=""/>
+      <w:lvlJc w:val="left"/>
+      <w:pPr>
+        <w:tabs>
+          <w:tab w:val="num" w:pos="4320"/>
+        </w:tabs>
+        <w:ind w:left="4320" w:hanging="360"/>
+      </w:pPr>
+      <w:rPr>
+        <w:rFonts w:ascii="Wingdings" w:hAnsi="Wingdings" w:hint="default"/>
+        <w:sz w:val="20"/>
+      </w:rPr>
+    </w:lvl>
+    <w:lvl w:ilvl="6" w:tentative="1">
+      <w:start w:val="1"/>
+      <w:numFmt w:val="bullet"/>
+      <w:lvlText w:val=""/>
+      <w:lvlJc w:val="left"/>
+      <w:pPr>
+        <w:tabs>
+          <w:tab w:val="num" w:pos="5040"/>
+        </w:tabs>
+        <w:ind w:left="5040" w:hanging="360"/>
+      </w:pPr>
+      <w:rPr>
+        <w:rFonts w:ascii="Wingdings" w:hAnsi="Wingdings" w:hint="default"/>
+        <w:sz w:val="20"/>
+      </w:rPr>
+    </w:lvl>
+    <w:lvl w:ilvl="7" w:tentative="1">
+      <w:start w:val="1"/>
+      <w:numFmt w:val="bullet"/>
+      <w:lvlText w:val=""/>
+      <w:lvlJc w:val="left"/>
+      <w:pPr>
+        <w:tabs>
+          <w:tab w:val="num" w:pos="5760"/>
+        </w:tabs>
+        <w:ind w:left="5760" w:hanging="360"/>
+      </w:pPr>
+      <w:rPr>
+        <w:rFonts w:ascii="Wingdings" w:hAnsi="Wingdings" w:hint="default"/>
+        <w:sz w:val="20"/>
+      </w:rPr>
+    </w:lvl>
+    <w:lvl w:ilvl="8" w:tentative="1">
+      <w:start w:val="1"/>
+      <w:numFmt w:val="bullet"/>
+      <w:lvlText w:val=""/>
+      <w:lvlJc w:val="left"/>
+      <w:pPr>
+        <w:tabs>
+          <w:tab w:val="num" w:pos="6480"/>
+        </w:tabs>
+        <w:ind w:left="6480" w:hanging="360"/>
+      </w:pPr>
+      <w:rPr>
+        <w:rFonts w:ascii="Wingdings" w:hAnsi="Wingdings" w:hint="default"/>
+        <w:sz w:val="20"/>
+      </w:rPr>
+    </w:lvl>
+  </w:abstractNum>
+  <w:abstractNum w:abstractNumId="3">
     <w:nsid w:val="104C77C6"/>
     <w:multiLevelType w:val="hybridMultilevel"/>
     <w:tmpl w:val="92B6E06C"/>
@@ -23540,7 +24445,7 @@
       </w:rPr>
     </w:lvl>
   </w:abstractNum>
-  <w:abstractNum w:abstractNumId="2">
+  <w:abstractNum w:abstractNumId="4">
     <w:nsid w:val="1C867631"/>
     <w:multiLevelType w:val="hybridMultilevel"/>
     <w:tmpl w:val="0614911C"/>
@@ -23626,7 +24531,7 @@
       </w:pPr>
     </w:lvl>
   </w:abstractNum>
-  <w:abstractNum w:abstractNumId="3">
+  <w:abstractNum w:abstractNumId="5">
     <w:nsid w:val="35D912F0"/>
     <w:multiLevelType w:val="hybridMultilevel"/>
     <w:tmpl w:val="0FEAD628"/>
@@ -23715,7 +24620,7 @@
       </w:pPr>
     </w:lvl>
   </w:abstractNum>
-  <w:abstractNum w:abstractNumId="4">
+  <w:abstractNum w:abstractNumId="6">
     <w:nsid w:val="37421BC6"/>
     <w:multiLevelType w:val="hybridMultilevel"/>
     <w:tmpl w:val="54908DC6"/>
@@ -23828,7 +24733,7 @@
       </w:rPr>
     </w:lvl>
   </w:abstractNum>
-  <w:abstractNum w:abstractNumId="5">
+  <w:abstractNum w:abstractNumId="7">
     <w:nsid w:val="37AC0CDD"/>
     <w:multiLevelType w:val="hybridMultilevel"/>
     <w:tmpl w:val="47FAACD0"/>
@@ -23941,10 +24846,10 @@
       </w:rPr>
     </w:lvl>
   </w:abstractNum>
-  <w:abstractNum w:abstractNumId="6">
-    <w:nsid w:val="39302F56"/>
+  <w:abstractNum w:abstractNumId="8">
+    <w:nsid w:val="37E34382"/>
     <w:multiLevelType w:val="hybridMultilevel"/>
-    <w:tmpl w:val="66ECFD64"/>
+    <w:tmpl w:val="2C1A68C0"/>
     <w:lvl w:ilvl="0" w:tplc="04220001">
       <w:start w:val="1"/>
       <w:numFmt w:val="bullet"/>
@@ -24054,10 +24959,10 @@
       </w:rPr>
     </w:lvl>
   </w:abstractNum>
-  <w:abstractNum w:abstractNumId="7">
-    <w:nsid w:val="3E07587F"/>
+  <w:abstractNum w:abstractNumId="9">
+    <w:nsid w:val="39302F56"/>
     <w:multiLevelType w:val="hybridMultilevel"/>
-    <w:tmpl w:val="8892AC76"/>
+    <w:tmpl w:val="66ECFD64"/>
     <w:lvl w:ilvl="0" w:tplc="04220001">
       <w:start w:val="1"/>
       <w:numFmt w:val="bullet"/>
@@ -24167,10 +25072,10 @@
       </w:rPr>
     </w:lvl>
   </w:abstractNum>
-  <w:abstractNum w:abstractNumId="8">
-    <w:nsid w:val="3FCA7981"/>
+  <w:abstractNum w:abstractNumId="10">
+    <w:nsid w:val="3E07587F"/>
     <w:multiLevelType w:val="hybridMultilevel"/>
-    <w:tmpl w:val="341092C6"/>
+    <w:tmpl w:val="8892AC76"/>
     <w:lvl w:ilvl="0" w:tplc="04220001">
       <w:start w:val="1"/>
       <w:numFmt w:val="bullet"/>
@@ -24280,96 +25185,10 @@
       </w:rPr>
     </w:lvl>
   </w:abstractNum>
-  <w:abstractNum w:abstractNumId="9">
-    <w:nsid w:val="44855504"/>
+  <w:abstractNum w:abstractNumId="11">
+    <w:nsid w:val="3FCA7981"/>
     <w:multiLevelType w:val="hybridMultilevel"/>
-    <w:tmpl w:val="292CDEC8"/>
-    <w:lvl w:ilvl="0" w:tplc="0422000F">
-      <w:start w:val="1"/>
-      <w:numFmt w:val="decimal"/>
-      <w:lvlText w:val="%1."/>
-      <w:lvlJc w:val="left"/>
-      <w:pPr>
-        <w:ind w:left="720" w:hanging="360"/>
-      </w:pPr>
-    </w:lvl>
-    <w:lvl w:ilvl="1" w:tplc="04220019" w:tentative="1">
-      <w:start w:val="1"/>
-      <w:numFmt w:val="lowerLetter"/>
-      <w:lvlText w:val="%2."/>
-      <w:lvlJc w:val="left"/>
-      <w:pPr>
-        <w:ind w:left="1440" w:hanging="360"/>
-      </w:pPr>
-    </w:lvl>
-    <w:lvl w:ilvl="2" w:tplc="0422001B" w:tentative="1">
-      <w:start w:val="1"/>
-      <w:numFmt w:val="lowerRoman"/>
-      <w:lvlText w:val="%3."/>
-      <w:lvlJc w:val="right"/>
-      <w:pPr>
-        <w:ind w:left="2160" w:hanging="180"/>
-      </w:pPr>
-    </w:lvl>
-    <w:lvl w:ilvl="3" w:tplc="0422000F" w:tentative="1">
-      <w:start w:val="1"/>
-      <w:numFmt w:val="decimal"/>
-      <w:lvlText w:val="%4."/>
-      <w:lvlJc w:val="left"/>
-      <w:pPr>
-        <w:ind w:left="2880" w:hanging="360"/>
-      </w:pPr>
-    </w:lvl>
-    <w:lvl w:ilvl="4" w:tplc="04220019" w:tentative="1">
-      <w:start w:val="1"/>
-      <w:numFmt w:val="lowerLetter"/>
-      <w:lvlText w:val="%5."/>
-      <w:lvlJc w:val="left"/>
-      <w:pPr>
-        <w:ind w:left="3600" w:hanging="360"/>
-      </w:pPr>
-    </w:lvl>
-    <w:lvl w:ilvl="5" w:tplc="0422001B" w:tentative="1">
-      <w:start w:val="1"/>
-      <w:numFmt w:val="lowerRoman"/>
-      <w:lvlText w:val="%6."/>
-      <w:lvlJc w:val="right"/>
-      <w:pPr>
-        <w:ind w:left="4320" w:hanging="180"/>
-      </w:pPr>
-    </w:lvl>
-    <w:lvl w:ilvl="6" w:tplc="0422000F" w:tentative="1">
-      <w:start w:val="1"/>
-      <w:numFmt w:val="decimal"/>
-      <w:lvlText w:val="%7."/>
-      <w:lvlJc w:val="left"/>
-      <w:pPr>
-        <w:ind w:left="5040" w:hanging="360"/>
-      </w:pPr>
-    </w:lvl>
-    <w:lvl w:ilvl="7" w:tplc="04220019" w:tentative="1">
-      <w:start w:val="1"/>
-      <w:numFmt w:val="lowerLetter"/>
-      <w:lvlText w:val="%8."/>
-      <w:lvlJc w:val="left"/>
-      <w:pPr>
-        <w:ind w:left="5760" w:hanging="360"/>
-      </w:pPr>
-    </w:lvl>
-    <w:lvl w:ilvl="8" w:tplc="0422001B" w:tentative="1">
-      <w:start w:val="1"/>
-      <w:numFmt w:val="lowerRoman"/>
-      <w:lvlText w:val="%9."/>
-      <w:lvlJc w:val="right"/>
-      <w:pPr>
-        <w:ind w:left="6480" w:hanging="180"/>
-      </w:pPr>
-    </w:lvl>
-  </w:abstractNum>
-  <w:abstractNum w:abstractNumId="10">
-    <w:nsid w:val="4AAC6630"/>
-    <w:multiLevelType w:val="hybridMultilevel"/>
-    <w:tmpl w:val="1E34259C"/>
+    <w:tmpl w:val="341092C6"/>
     <w:lvl w:ilvl="0" w:tplc="04220001">
       <w:start w:val="1"/>
       <w:numFmt w:val="bullet"/>
@@ -24479,10 +25298,96 @@
       </w:rPr>
     </w:lvl>
   </w:abstractNum>
-  <w:abstractNum w:abstractNumId="11">
-    <w:nsid w:val="514163F2"/>
+  <w:abstractNum w:abstractNumId="12">
+    <w:nsid w:val="44855504"/>
     <w:multiLevelType w:val="hybridMultilevel"/>
-    <w:tmpl w:val="1B6C42D6"/>
+    <w:tmpl w:val="292CDEC8"/>
+    <w:lvl w:ilvl="0" w:tplc="0422000F">
+      <w:start w:val="1"/>
+      <w:numFmt w:val="decimal"/>
+      <w:lvlText w:val="%1."/>
+      <w:lvlJc w:val="left"/>
+      <w:pPr>
+        <w:ind w:left="720" w:hanging="360"/>
+      </w:pPr>
+    </w:lvl>
+    <w:lvl w:ilvl="1" w:tplc="04220019" w:tentative="1">
+      <w:start w:val="1"/>
+      <w:numFmt w:val="lowerLetter"/>
+      <w:lvlText w:val="%2."/>
+      <w:lvlJc w:val="left"/>
+      <w:pPr>
+        <w:ind w:left="1440" w:hanging="360"/>
+      </w:pPr>
+    </w:lvl>
+    <w:lvl w:ilvl="2" w:tplc="0422001B" w:tentative="1">
+      <w:start w:val="1"/>
+      <w:numFmt w:val="lowerRoman"/>
+      <w:lvlText w:val="%3."/>
+      <w:lvlJc w:val="right"/>
+      <w:pPr>
+        <w:ind w:left="2160" w:hanging="180"/>
+      </w:pPr>
+    </w:lvl>
+    <w:lvl w:ilvl="3" w:tplc="0422000F" w:tentative="1">
+      <w:start w:val="1"/>
+      <w:numFmt w:val="decimal"/>
+      <w:lvlText w:val="%4."/>
+      <w:lvlJc w:val="left"/>
+      <w:pPr>
+        <w:ind w:left="2880" w:hanging="360"/>
+      </w:pPr>
+    </w:lvl>
+    <w:lvl w:ilvl="4" w:tplc="04220019" w:tentative="1">
+      <w:start w:val="1"/>
+      <w:numFmt w:val="lowerLetter"/>
+      <w:lvlText w:val="%5."/>
+      <w:lvlJc w:val="left"/>
+      <w:pPr>
+        <w:ind w:left="3600" w:hanging="360"/>
+      </w:pPr>
+    </w:lvl>
+    <w:lvl w:ilvl="5" w:tplc="0422001B" w:tentative="1">
+      <w:start w:val="1"/>
+      <w:numFmt w:val="lowerRoman"/>
+      <w:lvlText w:val="%6."/>
+      <w:lvlJc w:val="right"/>
+      <w:pPr>
+        <w:ind w:left="4320" w:hanging="180"/>
+      </w:pPr>
+    </w:lvl>
+    <w:lvl w:ilvl="6" w:tplc="0422000F" w:tentative="1">
+      <w:start w:val="1"/>
+      <w:numFmt w:val="decimal"/>
+      <w:lvlText w:val="%7."/>
+      <w:lvlJc w:val="left"/>
+      <w:pPr>
+        <w:ind w:left="5040" w:hanging="360"/>
+      </w:pPr>
+    </w:lvl>
+    <w:lvl w:ilvl="7" w:tplc="04220019" w:tentative="1">
+      <w:start w:val="1"/>
+      <w:numFmt w:val="lowerLetter"/>
+      <w:lvlText w:val="%8."/>
+      <w:lvlJc w:val="left"/>
+      <w:pPr>
+        <w:ind w:left="5760" w:hanging="360"/>
+      </w:pPr>
+    </w:lvl>
+    <w:lvl w:ilvl="8" w:tplc="0422001B" w:tentative="1">
+      <w:start w:val="1"/>
+      <w:numFmt w:val="lowerRoman"/>
+      <w:lvlText w:val="%9."/>
+      <w:lvlJc w:val="right"/>
+      <w:pPr>
+        <w:ind w:left="6480" w:hanging="180"/>
+      </w:pPr>
+    </w:lvl>
+  </w:abstractNum>
+  <w:abstractNum w:abstractNumId="13">
+    <w:nsid w:val="44EE11CF"/>
+    <w:multiLevelType w:val="hybridMultilevel"/>
+    <w:tmpl w:val="A6E65358"/>
     <w:lvl w:ilvl="0" w:tplc="04220001">
       <w:start w:val="1"/>
       <w:numFmt w:val="bullet"/>
@@ -24592,10 +25497,10 @@
       </w:rPr>
     </w:lvl>
   </w:abstractNum>
-  <w:abstractNum w:abstractNumId="12">
-    <w:nsid w:val="522357BB"/>
+  <w:abstractNum w:abstractNumId="14">
+    <w:nsid w:val="4AAC6630"/>
     <w:multiLevelType w:val="hybridMultilevel"/>
-    <w:tmpl w:val="C742DB18"/>
+    <w:tmpl w:val="1E34259C"/>
     <w:lvl w:ilvl="0" w:tplc="04220001">
       <w:start w:val="1"/>
       <w:numFmt w:val="bullet"/>
@@ -24705,10 +25610,10 @@
       </w:rPr>
     </w:lvl>
   </w:abstractNum>
-  <w:abstractNum w:abstractNumId="13">
-    <w:nsid w:val="544C2923"/>
+  <w:abstractNum w:abstractNumId="15">
+    <w:nsid w:val="514163F2"/>
     <w:multiLevelType w:val="hybridMultilevel"/>
-    <w:tmpl w:val="BEF2D36E"/>
+    <w:tmpl w:val="1B6C42D6"/>
     <w:lvl w:ilvl="0" w:tplc="04220001">
       <w:start w:val="1"/>
       <w:numFmt w:val="bullet"/>
@@ -24818,96 +25723,10 @@
       </w:rPr>
     </w:lvl>
   </w:abstractNum>
-  <w:abstractNum w:abstractNumId="14">
-    <w:nsid w:val="6DCF7836"/>
+  <w:abstractNum w:abstractNumId="16">
+    <w:nsid w:val="522357BB"/>
     <w:multiLevelType w:val="hybridMultilevel"/>
-    <w:tmpl w:val="292CDEC8"/>
-    <w:lvl w:ilvl="0" w:tplc="0422000F">
-      <w:start w:val="1"/>
-      <w:numFmt w:val="decimal"/>
-      <w:lvlText w:val="%1."/>
-      <w:lvlJc w:val="left"/>
-      <w:pPr>
-        <w:ind w:left="720" w:hanging="360"/>
-      </w:pPr>
-    </w:lvl>
-    <w:lvl w:ilvl="1" w:tplc="04220019" w:tentative="1">
-      <w:start w:val="1"/>
-      <w:numFmt w:val="lowerLetter"/>
-      <w:lvlText w:val="%2."/>
-      <w:lvlJc w:val="left"/>
-      <w:pPr>
-        <w:ind w:left="1440" w:hanging="360"/>
-      </w:pPr>
-    </w:lvl>
-    <w:lvl w:ilvl="2" w:tplc="0422001B" w:tentative="1">
-      <w:start w:val="1"/>
-      <w:numFmt w:val="lowerRoman"/>
-      <w:lvlText w:val="%3."/>
-      <w:lvlJc w:val="right"/>
-      <w:pPr>
-        <w:ind w:left="2160" w:hanging="180"/>
-      </w:pPr>
-    </w:lvl>
-    <w:lvl w:ilvl="3" w:tplc="0422000F" w:tentative="1">
-      <w:start w:val="1"/>
-      <w:numFmt w:val="decimal"/>
-      <w:lvlText w:val="%4."/>
-      <w:lvlJc w:val="left"/>
-      <w:pPr>
-        <w:ind w:left="2880" w:hanging="360"/>
-      </w:pPr>
-    </w:lvl>
-    <w:lvl w:ilvl="4" w:tplc="04220019" w:tentative="1">
-      <w:start w:val="1"/>
-      <w:numFmt w:val="lowerLetter"/>
-      <w:lvlText w:val="%5."/>
-      <w:lvlJc w:val="left"/>
-      <w:pPr>
-        <w:ind w:left="3600" w:hanging="360"/>
-      </w:pPr>
-    </w:lvl>
-    <w:lvl w:ilvl="5" w:tplc="0422001B" w:tentative="1">
-      <w:start w:val="1"/>
-      <w:numFmt w:val="lowerRoman"/>
-      <w:lvlText w:val="%6."/>
-      <w:lvlJc w:val="right"/>
-      <w:pPr>
-        <w:ind w:left="4320" w:hanging="180"/>
-      </w:pPr>
-    </w:lvl>
-    <w:lvl w:ilvl="6" w:tplc="0422000F" w:tentative="1">
-      <w:start w:val="1"/>
-      <w:numFmt w:val="decimal"/>
-      <w:lvlText w:val="%7."/>
-      <w:lvlJc w:val="left"/>
-      <w:pPr>
-        <w:ind w:left="5040" w:hanging="360"/>
-      </w:pPr>
-    </w:lvl>
-    <w:lvl w:ilvl="7" w:tplc="04220019" w:tentative="1">
-      <w:start w:val="1"/>
-      <w:numFmt w:val="lowerLetter"/>
-      <w:lvlText w:val="%8."/>
-      <w:lvlJc w:val="left"/>
-      <w:pPr>
-        <w:ind w:left="5760" w:hanging="360"/>
-      </w:pPr>
-    </w:lvl>
-    <w:lvl w:ilvl="8" w:tplc="0422001B" w:tentative="1">
-      <w:start w:val="1"/>
-      <w:numFmt w:val="lowerRoman"/>
-      <w:lvlText w:val="%9."/>
-      <w:lvlJc w:val="right"/>
-      <w:pPr>
-        <w:ind w:left="6480" w:hanging="180"/>
-      </w:pPr>
-    </w:lvl>
-  </w:abstractNum>
-  <w:abstractNum w:abstractNumId="15">
-    <w:nsid w:val="73AC54F5"/>
-    <w:multiLevelType w:val="hybridMultilevel"/>
-    <w:tmpl w:val="E93C665C"/>
+    <w:tmpl w:val="C742DB18"/>
     <w:lvl w:ilvl="0" w:tplc="04220001">
       <w:start w:val="1"/>
       <w:numFmt w:val="bullet"/>
@@ -25017,53 +25836,377 @@
       </w:rPr>
     </w:lvl>
   </w:abstractNum>
+  <w:abstractNum w:abstractNumId="17">
+    <w:nsid w:val="544C2923"/>
+    <w:multiLevelType w:val="hybridMultilevel"/>
+    <w:tmpl w:val="BEF2D36E"/>
+    <w:lvl w:ilvl="0" w:tplc="04220001">
+      <w:start w:val="1"/>
+      <w:numFmt w:val="bullet"/>
+      <w:lvlText w:val=""/>
+      <w:lvlJc w:val="left"/>
+      <w:pPr>
+        <w:ind w:left="720" w:hanging="360"/>
+      </w:pPr>
+      <w:rPr>
+        <w:rFonts w:ascii="Symbol" w:hAnsi="Symbol" w:hint="default"/>
+      </w:rPr>
+    </w:lvl>
+    <w:lvl w:ilvl="1" w:tplc="04220003" w:tentative="1">
+      <w:start w:val="1"/>
+      <w:numFmt w:val="bullet"/>
+      <w:lvlText w:val="o"/>
+      <w:lvlJc w:val="left"/>
+      <w:pPr>
+        <w:ind w:left="1440" w:hanging="360"/>
+      </w:pPr>
+      <w:rPr>
+        <w:rFonts w:ascii="Courier New" w:hAnsi="Courier New" w:cs="Courier New" w:hint="default"/>
+      </w:rPr>
+    </w:lvl>
+    <w:lvl w:ilvl="2" w:tplc="04220005" w:tentative="1">
+      <w:start w:val="1"/>
+      <w:numFmt w:val="bullet"/>
+      <w:lvlText w:val=""/>
+      <w:lvlJc w:val="left"/>
+      <w:pPr>
+        <w:ind w:left="2160" w:hanging="360"/>
+      </w:pPr>
+      <w:rPr>
+        <w:rFonts w:ascii="Wingdings" w:hAnsi="Wingdings" w:hint="default"/>
+      </w:rPr>
+    </w:lvl>
+    <w:lvl w:ilvl="3" w:tplc="04220001" w:tentative="1">
+      <w:start w:val="1"/>
+      <w:numFmt w:val="bullet"/>
+      <w:lvlText w:val=""/>
+      <w:lvlJc w:val="left"/>
+      <w:pPr>
+        <w:ind w:left="2880" w:hanging="360"/>
+      </w:pPr>
+      <w:rPr>
+        <w:rFonts w:ascii="Symbol" w:hAnsi="Symbol" w:hint="default"/>
+      </w:rPr>
+    </w:lvl>
+    <w:lvl w:ilvl="4" w:tplc="04220003" w:tentative="1">
+      <w:start w:val="1"/>
+      <w:numFmt w:val="bullet"/>
+      <w:lvlText w:val="o"/>
+      <w:lvlJc w:val="left"/>
+      <w:pPr>
+        <w:ind w:left="3600" w:hanging="360"/>
+      </w:pPr>
+      <w:rPr>
+        <w:rFonts w:ascii="Courier New" w:hAnsi="Courier New" w:cs="Courier New" w:hint="default"/>
+      </w:rPr>
+    </w:lvl>
+    <w:lvl w:ilvl="5" w:tplc="04220005" w:tentative="1">
+      <w:start w:val="1"/>
+      <w:numFmt w:val="bullet"/>
+      <w:lvlText w:val=""/>
+      <w:lvlJc w:val="left"/>
+      <w:pPr>
+        <w:ind w:left="4320" w:hanging="360"/>
+      </w:pPr>
+      <w:rPr>
+        <w:rFonts w:ascii="Wingdings" w:hAnsi="Wingdings" w:hint="default"/>
+      </w:rPr>
+    </w:lvl>
+    <w:lvl w:ilvl="6" w:tplc="04220001" w:tentative="1">
+      <w:start w:val="1"/>
+      <w:numFmt w:val="bullet"/>
+      <w:lvlText w:val=""/>
+      <w:lvlJc w:val="left"/>
+      <w:pPr>
+        <w:ind w:left="5040" w:hanging="360"/>
+      </w:pPr>
+      <w:rPr>
+        <w:rFonts w:ascii="Symbol" w:hAnsi="Symbol" w:hint="default"/>
+      </w:rPr>
+    </w:lvl>
+    <w:lvl w:ilvl="7" w:tplc="04220003" w:tentative="1">
+      <w:start w:val="1"/>
+      <w:numFmt w:val="bullet"/>
+      <w:lvlText w:val="o"/>
+      <w:lvlJc w:val="left"/>
+      <w:pPr>
+        <w:ind w:left="5760" w:hanging="360"/>
+      </w:pPr>
+      <w:rPr>
+        <w:rFonts w:ascii="Courier New" w:hAnsi="Courier New" w:cs="Courier New" w:hint="default"/>
+      </w:rPr>
+    </w:lvl>
+    <w:lvl w:ilvl="8" w:tplc="04220005" w:tentative="1">
+      <w:start w:val="1"/>
+      <w:numFmt w:val="bullet"/>
+      <w:lvlText w:val=""/>
+      <w:lvlJc w:val="left"/>
+      <w:pPr>
+        <w:ind w:left="6480" w:hanging="360"/>
+      </w:pPr>
+      <w:rPr>
+        <w:rFonts w:ascii="Wingdings" w:hAnsi="Wingdings" w:hint="default"/>
+      </w:rPr>
+    </w:lvl>
+  </w:abstractNum>
+  <w:abstractNum w:abstractNumId="18">
+    <w:nsid w:val="6DCF7836"/>
+    <w:multiLevelType w:val="hybridMultilevel"/>
+    <w:tmpl w:val="292CDEC8"/>
+    <w:lvl w:ilvl="0" w:tplc="0422000F">
+      <w:start w:val="1"/>
+      <w:numFmt w:val="decimal"/>
+      <w:lvlText w:val="%1."/>
+      <w:lvlJc w:val="left"/>
+      <w:pPr>
+        <w:ind w:left="720" w:hanging="360"/>
+      </w:pPr>
+    </w:lvl>
+    <w:lvl w:ilvl="1" w:tplc="04220019" w:tentative="1">
+      <w:start w:val="1"/>
+      <w:numFmt w:val="lowerLetter"/>
+      <w:lvlText w:val="%2."/>
+      <w:lvlJc w:val="left"/>
+      <w:pPr>
+        <w:ind w:left="1440" w:hanging="360"/>
+      </w:pPr>
+    </w:lvl>
+    <w:lvl w:ilvl="2" w:tplc="0422001B" w:tentative="1">
+      <w:start w:val="1"/>
+      <w:numFmt w:val="lowerRoman"/>
+      <w:lvlText w:val="%3."/>
+      <w:lvlJc w:val="right"/>
+      <w:pPr>
+        <w:ind w:left="2160" w:hanging="180"/>
+      </w:pPr>
+    </w:lvl>
+    <w:lvl w:ilvl="3" w:tplc="0422000F" w:tentative="1">
+      <w:start w:val="1"/>
+      <w:numFmt w:val="decimal"/>
+      <w:lvlText w:val="%4."/>
+      <w:lvlJc w:val="left"/>
+      <w:pPr>
+        <w:ind w:left="2880" w:hanging="360"/>
+      </w:pPr>
+    </w:lvl>
+    <w:lvl w:ilvl="4" w:tplc="04220019" w:tentative="1">
+      <w:start w:val="1"/>
+      <w:numFmt w:val="lowerLetter"/>
+      <w:lvlText w:val="%5."/>
+      <w:lvlJc w:val="left"/>
+      <w:pPr>
+        <w:ind w:left="3600" w:hanging="360"/>
+      </w:pPr>
+    </w:lvl>
+    <w:lvl w:ilvl="5" w:tplc="0422001B" w:tentative="1">
+      <w:start w:val="1"/>
+      <w:numFmt w:val="lowerRoman"/>
+      <w:lvlText w:val="%6."/>
+      <w:lvlJc w:val="right"/>
+      <w:pPr>
+        <w:ind w:left="4320" w:hanging="180"/>
+      </w:pPr>
+    </w:lvl>
+    <w:lvl w:ilvl="6" w:tplc="0422000F" w:tentative="1">
+      <w:start w:val="1"/>
+      <w:numFmt w:val="decimal"/>
+      <w:lvlText w:val="%7."/>
+      <w:lvlJc w:val="left"/>
+      <w:pPr>
+        <w:ind w:left="5040" w:hanging="360"/>
+      </w:pPr>
+    </w:lvl>
+    <w:lvl w:ilvl="7" w:tplc="04220019" w:tentative="1">
+      <w:start w:val="1"/>
+      <w:numFmt w:val="lowerLetter"/>
+      <w:lvlText w:val="%8."/>
+      <w:lvlJc w:val="left"/>
+      <w:pPr>
+        <w:ind w:left="5760" w:hanging="360"/>
+      </w:pPr>
+    </w:lvl>
+    <w:lvl w:ilvl="8" w:tplc="0422001B" w:tentative="1">
+      <w:start w:val="1"/>
+      <w:numFmt w:val="lowerRoman"/>
+      <w:lvlText w:val="%9."/>
+      <w:lvlJc w:val="right"/>
+      <w:pPr>
+        <w:ind w:left="6480" w:hanging="180"/>
+      </w:pPr>
+    </w:lvl>
+  </w:abstractNum>
+  <w:abstractNum w:abstractNumId="19">
+    <w:nsid w:val="73AC54F5"/>
+    <w:multiLevelType w:val="hybridMultilevel"/>
+    <w:tmpl w:val="E93C665C"/>
+    <w:lvl w:ilvl="0" w:tplc="04220001">
+      <w:start w:val="1"/>
+      <w:numFmt w:val="bullet"/>
+      <w:lvlText w:val=""/>
+      <w:lvlJc w:val="left"/>
+      <w:pPr>
+        <w:ind w:left="720" w:hanging="360"/>
+      </w:pPr>
+      <w:rPr>
+        <w:rFonts w:ascii="Symbol" w:hAnsi="Symbol" w:hint="default"/>
+      </w:rPr>
+    </w:lvl>
+    <w:lvl w:ilvl="1" w:tplc="04220003" w:tentative="1">
+      <w:start w:val="1"/>
+      <w:numFmt w:val="bullet"/>
+      <w:lvlText w:val="o"/>
+      <w:lvlJc w:val="left"/>
+      <w:pPr>
+        <w:ind w:left="1440" w:hanging="360"/>
+      </w:pPr>
+      <w:rPr>
+        <w:rFonts w:ascii="Courier New" w:hAnsi="Courier New" w:cs="Courier New" w:hint="default"/>
+      </w:rPr>
+    </w:lvl>
+    <w:lvl w:ilvl="2" w:tplc="04220005" w:tentative="1">
+      <w:start w:val="1"/>
+      <w:numFmt w:val="bullet"/>
+      <w:lvlText w:val=""/>
+      <w:lvlJc w:val="left"/>
+      <w:pPr>
+        <w:ind w:left="2160" w:hanging="360"/>
+      </w:pPr>
+      <w:rPr>
+        <w:rFonts w:ascii="Wingdings" w:hAnsi="Wingdings" w:hint="default"/>
+      </w:rPr>
+    </w:lvl>
+    <w:lvl w:ilvl="3" w:tplc="04220001" w:tentative="1">
+      <w:start w:val="1"/>
+      <w:numFmt w:val="bullet"/>
+      <w:lvlText w:val=""/>
+      <w:lvlJc w:val="left"/>
+      <w:pPr>
+        <w:ind w:left="2880" w:hanging="360"/>
+      </w:pPr>
+      <w:rPr>
+        <w:rFonts w:ascii="Symbol" w:hAnsi="Symbol" w:hint="default"/>
+      </w:rPr>
+    </w:lvl>
+    <w:lvl w:ilvl="4" w:tplc="04220003" w:tentative="1">
+      <w:start w:val="1"/>
+      <w:numFmt w:val="bullet"/>
+      <w:lvlText w:val="o"/>
+      <w:lvlJc w:val="left"/>
+      <w:pPr>
+        <w:ind w:left="3600" w:hanging="360"/>
+      </w:pPr>
+      <w:rPr>
+        <w:rFonts w:ascii="Courier New" w:hAnsi="Courier New" w:cs="Courier New" w:hint="default"/>
+      </w:rPr>
+    </w:lvl>
+    <w:lvl w:ilvl="5" w:tplc="04220005" w:tentative="1">
+      <w:start w:val="1"/>
+      <w:numFmt w:val="bullet"/>
+      <w:lvlText w:val=""/>
+      <w:lvlJc w:val="left"/>
+      <w:pPr>
+        <w:ind w:left="4320" w:hanging="360"/>
+      </w:pPr>
+      <w:rPr>
+        <w:rFonts w:ascii="Wingdings" w:hAnsi="Wingdings" w:hint="default"/>
+      </w:rPr>
+    </w:lvl>
+    <w:lvl w:ilvl="6" w:tplc="04220001" w:tentative="1">
+      <w:start w:val="1"/>
+      <w:numFmt w:val="bullet"/>
+      <w:lvlText w:val=""/>
+      <w:lvlJc w:val="left"/>
+      <w:pPr>
+        <w:ind w:left="5040" w:hanging="360"/>
+      </w:pPr>
+      <w:rPr>
+        <w:rFonts w:ascii="Symbol" w:hAnsi="Symbol" w:hint="default"/>
+      </w:rPr>
+    </w:lvl>
+    <w:lvl w:ilvl="7" w:tplc="04220003" w:tentative="1">
+      <w:start w:val="1"/>
+      <w:numFmt w:val="bullet"/>
+      <w:lvlText w:val="o"/>
+      <w:lvlJc w:val="left"/>
+      <w:pPr>
+        <w:ind w:left="5760" w:hanging="360"/>
+      </w:pPr>
+      <w:rPr>
+        <w:rFonts w:ascii="Courier New" w:hAnsi="Courier New" w:cs="Courier New" w:hint="default"/>
+      </w:rPr>
+    </w:lvl>
+    <w:lvl w:ilvl="8" w:tplc="04220005" w:tentative="1">
+      <w:start w:val="1"/>
+      <w:numFmt w:val="bullet"/>
+      <w:lvlText w:val=""/>
+      <w:lvlJc w:val="left"/>
+      <w:pPr>
+        <w:ind w:left="6480" w:hanging="360"/>
+      </w:pPr>
+      <w:rPr>
+        <w:rFonts w:ascii="Wingdings" w:hAnsi="Wingdings" w:hint="default"/>
+      </w:rPr>
+    </w:lvl>
+  </w:abstractNum>
   <w:num w:numId="1">
+    <w:abstractNumId w:val="5"/>
+  </w:num>
+  <w:num w:numId="2">
+    <w:abstractNumId w:val="18"/>
+  </w:num>
+  <w:num w:numId="3">
+    <w:abstractNumId w:val="11"/>
+  </w:num>
+  <w:num w:numId="4">
+    <w:abstractNumId w:val="12"/>
+  </w:num>
+  <w:num w:numId="5">
     <w:abstractNumId w:val="3"/>
   </w:num>
-  <w:num w:numId="2">
+  <w:num w:numId="6">
+    <w:abstractNumId w:val="10"/>
+  </w:num>
+  <w:num w:numId="7">
+    <w:abstractNumId w:val="17"/>
+  </w:num>
+  <w:num w:numId="8">
+    <w:abstractNumId w:val="6"/>
+  </w:num>
+  <w:num w:numId="9">
+    <w:abstractNumId w:val="15"/>
+  </w:num>
+  <w:num w:numId="10">
+    <w:abstractNumId w:val="4"/>
+  </w:num>
+  <w:num w:numId="11">
     <w:abstractNumId w:val="14"/>
   </w:num>
-  <w:num w:numId="3">
-    <w:abstractNumId w:val="8"/>
-  </w:num>
-  <w:num w:numId="4">
-    <w:abstractNumId w:val="9"/>
-  </w:num>
-  <w:num w:numId="5">
-    <w:abstractNumId w:val="1"/>
-  </w:num>
-  <w:num w:numId="6">
+  <w:num w:numId="12">
     <w:abstractNumId w:val="7"/>
-  </w:num>
-  <w:num w:numId="7">
-    <w:abstractNumId w:val="13"/>
-  </w:num>
-  <w:num w:numId="8">
-    <w:abstractNumId w:val="4"/>
-  </w:num>
-  <w:num w:numId="9">
-    <w:abstractNumId w:val="11"/>
-  </w:num>
-  <w:num w:numId="10">
-    <w:abstractNumId w:val="2"/>
-  </w:num>
-  <w:num w:numId="11">
-    <w:abstractNumId w:val="10"/>
-  </w:num>
-  <w:num w:numId="12">
-    <w:abstractNumId w:val="5"/>
   </w:num>
   <w:num w:numId="13">
     <w:abstractNumId w:val="0"/>
   </w:num>
   <w:num w:numId="14">
-    <w:abstractNumId w:val="15"/>
+    <w:abstractNumId w:val="19"/>
   </w:num>
   <w:num w:numId="15">
-    <w:abstractNumId w:val="12"/>
+    <w:abstractNumId w:val="16"/>
   </w:num>
   <w:num w:numId="16">
-    <w:abstractNumId w:val="6"/>
+    <w:abstractNumId w:val="9"/>
+  </w:num>
+  <w:num w:numId="17">
+    <w:abstractNumId w:val="1"/>
+  </w:num>
+  <w:num w:numId="18">
+    <w:abstractNumId w:val="2"/>
+  </w:num>
+  <w:num w:numId="19">
+    <w:abstractNumId w:val="13"/>
+  </w:num>
+  <w:num w:numId="20">
+    <w:abstractNumId w:val="8"/>
   </w:num>
 </w:numbering>
 </file>
@@ -25220,6 +26363,7 @@
   <w:style w:type="character" w:default="1" w:styleId="a0">
     <w:name w:val="Default Paragraph Font"/>
     <w:uiPriority w:val="1"/>
+    <w:semiHidden/>
     <w:unhideWhenUsed/>
   </w:style>
   <w:style w:type="table" w:default="1" w:styleId="a1">
@@ -25454,6 +26598,7 @@
   <w:style w:type="character" w:default="1" w:styleId="a0">
     <w:name w:val="Default Paragraph Font"/>
     <w:uiPriority w:val="1"/>
+    <w:semiHidden/>
     <w:unhideWhenUsed/>
   </w:style>
   <w:style w:type="table" w:default="1" w:styleId="a1">

</xml_diff>

<commit_message>
update part 2. GPX folder + structure folder descriprtions added to docx file
</commit_message>
<xml_diff>
--- a/Project_Description.docx
+++ b/Project_Description.docx
@@ -4858,7 +4858,7 @@
           <v:shape id="_x0000_i1025" type="#_x0000_t75" style="width:313.5pt;height:324.75pt" o:ole="">
             <v:imagedata r:id="rId11" o:title=""/>
           </v:shape>
-          <o:OLEObject Type="Embed" ProgID="Visio.Drawing.11" ShapeID="_x0000_i1025" DrawAspect="Content" ObjectID="_1613259327" r:id="rId12"/>
+          <o:OLEObject Type="Embed" ProgID="Visio.Drawing.11" ShapeID="_x0000_i1025" DrawAspect="Content" ObjectID="_1613768635" r:id="rId12"/>
         </w:object>
       </w:r>
     </w:p>
@@ -7167,9 +7167,136 @@
         <w:rPr>
           <w:sz w:val="28"/>
           <w:szCs w:val="28"/>
-          <w:lang w:val="en-US"/>
-        </w:rPr>
-      </w:pPr>
+        </w:rPr>
+      </w:pPr>
+    </w:p>
+    <w:p>
+      <w:pPr>
+        <w:pStyle w:val="a3"/>
+        <w:jc w:val="both"/>
+        <w:rPr>
+          <w:sz w:val="28"/>
+          <w:szCs w:val="28"/>
+          <w:lang w:val="en-US"/>
+        </w:rPr>
+      </w:pPr>
+      <w:r>
+        <w:rPr>
+          <w:sz w:val="28"/>
+          <w:szCs w:val="28"/>
+          <w:lang w:val="en-US"/>
+        </w:rPr>
+        <w:t>Folder structure: data sorted by</w:t>
+      </w:r>
+    </w:p>
+    <w:p>
+      <w:pPr>
+        <w:pStyle w:val="a3"/>
+        <w:numPr>
+          <w:ilvl w:val="0"/>
+          <w:numId w:val="19"/>
+        </w:numPr>
+        <w:jc w:val="both"/>
+        <w:rPr>
+          <w:sz w:val="28"/>
+          <w:szCs w:val="28"/>
+          <w:lang w:val="en-US"/>
+        </w:rPr>
+      </w:pPr>
+      <w:r>
+        <w:rPr>
+          <w:sz w:val="28"/>
+          <w:szCs w:val="28"/>
+          <w:lang w:val="en-US"/>
+        </w:rPr>
+        <w:t>athletes</w:t>
+      </w:r>
+      <w:r>
+        <w:rPr>
+          <w:sz w:val="28"/>
+          <w:szCs w:val="28"/>
+          <w:lang w:val="en-US"/>
+        </w:rPr>
+        <w:t xml:space="preserve"> </w:t>
+      </w:r>
+      <w:r>
+        <w:rPr>
+          <w:sz w:val="28"/>
+          <w:szCs w:val="28"/>
+          <w:lang w:val="en-US"/>
+        </w:rPr>
+        <w:t xml:space="preserve">profile (general info: </w:t>
+      </w:r>
+      <w:r>
+        <w:rPr>
+          <w:sz w:val="28"/>
+          <w:szCs w:val="28"/>
+          <w:lang w:val="en-US"/>
+        </w:rPr>
+        <w:t>user_info.txt</w:t>
+      </w:r>
+      <w:r>
+        <w:rPr>
+          <w:sz w:val="28"/>
+          <w:szCs w:val="28"/>
+          <w:lang w:val="en-US"/>
+        </w:rPr>
+        <w:t>)</w:t>
+      </w:r>
+      <w:r>
+        <w:rPr>
+          <w:sz w:val="28"/>
+          <w:szCs w:val="28"/>
+          <w:lang w:val="en-US"/>
+        </w:rPr>
+        <w:t>;</w:t>
+      </w:r>
+    </w:p>
+    <w:p>
+      <w:pPr>
+        <w:pStyle w:val="a3"/>
+        <w:numPr>
+          <w:ilvl w:val="0"/>
+          <w:numId w:val="19"/>
+        </w:numPr>
+        <w:jc w:val="both"/>
+        <w:rPr>
+          <w:sz w:val="28"/>
+          <w:szCs w:val="28"/>
+          <w:lang w:val="en-US"/>
+        </w:rPr>
+      </w:pPr>
+      <w:proofErr w:type="gramStart"/>
+      <w:r>
+        <w:rPr>
+          <w:sz w:val="28"/>
+          <w:szCs w:val="28"/>
+          <w:lang w:val="en-US"/>
+        </w:rPr>
+        <w:t>types</w:t>
+      </w:r>
+      <w:proofErr w:type="gramEnd"/>
+      <w:r>
+        <w:rPr>
+          <w:sz w:val="28"/>
+          <w:szCs w:val="28"/>
+          <w:lang w:val="en-US"/>
+        </w:rPr>
+        <w:t xml:space="preserve"> of activity.</w:t>
+      </w:r>
+    </w:p>
+    <w:p>
+      <w:pPr>
+        <w:pStyle w:val="a3"/>
+        <w:jc w:val="both"/>
+        <w:rPr>
+          <w:sz w:val="28"/>
+          <w:szCs w:val="28"/>
+          <w:lang w:val="en-US"/>
+        </w:rPr>
+      </w:pPr>
+      <w:bookmarkStart w:id="0" w:name="_GoBack"/>
+      <w:bookmarkEnd w:id="0"/>
     </w:p>
     <w:p>
       <w:pPr>
@@ -7179,6 +7306,7 @@
           <w:b/>
           <w:sz w:val="28"/>
           <w:szCs w:val="28"/>
+          <w:lang w:val="en-US"/>
         </w:rPr>
       </w:pPr>
       <w:proofErr w:type="spellStart"/>
@@ -8765,6 +8893,7 @@
           <w:szCs w:val="28"/>
           <w:lang w:val="uk-UA"/>
         </w:rPr>
+        <w:lastRenderedPageBreak/>
         <w:t>Felix</w:t>
       </w:r>
       <w:proofErr w:type="spellEnd"/>
@@ -9252,7 +9381,6 @@
           <w:sz w:val="28"/>
           <w:szCs w:val="28"/>
         </w:rPr>
-        <w:lastRenderedPageBreak/>
         <w:t>Шевко</w:t>
       </w:r>
       <w:proofErr w:type="spellEnd"/>
@@ -12229,6 +12357,7 @@
           <w:szCs w:val="28"/>
           <w:lang w:val="uk-UA"/>
         </w:rPr>
+        <w:lastRenderedPageBreak/>
         <w:t>GeoLife</w:t>
       </w:r>
       <w:proofErr w:type="spellEnd"/>
@@ -12653,7 +12782,6 @@
           <w:szCs w:val="28"/>
           <w:lang w:val="uk-UA"/>
         </w:rPr>
-        <w:lastRenderedPageBreak/>
         <w:t>GeoLife</w:t>
       </w:r>
       <w:proofErr w:type="spellEnd"/>
@@ -21002,7 +21130,7 @@
           <v:shape id="_x0000_i1026" type="#_x0000_t75" style="width:313.5pt;height:324.75pt" o:ole="">
             <v:imagedata r:id="rId11" o:title=""/>
           </v:shape>
-          <o:OLEObject Type="Embed" ProgID="Visio.Drawing.11" ShapeID="_x0000_i1026" DrawAspect="Content" ObjectID="_1613259328" r:id="rId44"/>
+          <o:OLEObject Type="Embed" ProgID="Visio.Drawing.11" ShapeID="_x0000_i1026" DrawAspect="Content" ObjectID="_1613768636" r:id="rId44"/>
         </w:object>
       </w:r>
     </w:p>
@@ -21752,8 +21880,6 @@
           </wp:inline>
         </w:drawing>
       </w:r>
-      <w:bookmarkStart w:id="0" w:name="_GoBack"/>
-      <w:bookmarkEnd w:id="0"/>
     </w:p>
     <w:p>
       <w:pPr>
@@ -23906,6 +24032,114 @@
           <w:sz w:val="28"/>
           <w:szCs w:val="28"/>
           <w:lang w:val="en-US"/>
+        </w:rPr>
+      </w:pPr>
+    </w:p>
+    <w:p>
+      <w:pPr>
+        <w:ind w:firstLine="709"/>
+        <w:jc w:val="both"/>
+        <w:rPr>
+          <w:sz w:val="28"/>
+          <w:szCs w:val="28"/>
+        </w:rPr>
+      </w:pPr>
+      <w:r>
+        <w:rPr>
+          <w:sz w:val="28"/>
+          <w:szCs w:val="28"/>
+        </w:rPr>
+        <w:t>Структура папок</w:t>
+      </w:r>
+      <w:r>
+        <w:rPr>
+          <w:sz w:val="28"/>
+          <w:szCs w:val="28"/>
+        </w:rPr>
+        <w:t xml:space="preserve">: </w:t>
+      </w:r>
+      <w:r>
+        <w:rPr>
+          <w:sz w:val="28"/>
+          <w:szCs w:val="28"/>
+        </w:rPr>
+        <w:t>данные отсортированные</w:t>
+      </w:r>
+      <w:r>
+        <w:rPr>
+          <w:sz w:val="28"/>
+          <w:szCs w:val="28"/>
+        </w:rPr>
+        <w:t xml:space="preserve"> </w:t>
+      </w:r>
+      <w:proofErr w:type="gramStart"/>
+      <w:r>
+        <w:rPr>
+          <w:sz w:val="28"/>
+          <w:szCs w:val="28"/>
+        </w:rPr>
+        <w:t>по</w:t>
+      </w:r>
+      <w:proofErr w:type="gramEnd"/>
+    </w:p>
+    <w:p>
+      <w:pPr>
+        <w:ind w:firstLine="709"/>
+        <w:jc w:val="both"/>
+        <w:rPr>
+          <w:sz w:val="28"/>
+          <w:szCs w:val="28"/>
+        </w:rPr>
+      </w:pPr>
+      <w:r>
+        <w:rPr>
+          <w:sz w:val="28"/>
+          <w:szCs w:val="28"/>
+        </w:rPr>
+        <w:t>атлетам;</w:t>
+      </w:r>
+    </w:p>
+    <w:p>
+      <w:pPr>
+        <w:ind w:firstLine="709"/>
+        <w:jc w:val="both"/>
+        <w:rPr>
+          <w:sz w:val="28"/>
+          <w:szCs w:val="28"/>
+        </w:rPr>
+      </w:pPr>
+      <w:r>
+        <w:rPr>
+          <w:sz w:val="28"/>
+          <w:szCs w:val="28"/>
+        </w:rPr>
+        <w:t>видам активности</w:t>
+      </w:r>
+      <w:r>
+        <w:rPr>
+          <w:sz w:val="28"/>
+          <w:szCs w:val="28"/>
+        </w:rPr>
+        <w:t>.</w:t>
+      </w:r>
+    </w:p>
+    <w:p>
+      <w:pPr>
+        <w:ind w:firstLine="709"/>
+        <w:jc w:val="both"/>
+        <w:rPr>
+          <w:sz w:val="28"/>
+          <w:szCs w:val="28"/>
+        </w:rPr>
+      </w:pPr>
+    </w:p>
+    <w:p>
+      <w:pPr>
+        <w:ind w:firstLine="709"/>
+        <w:jc w:val="both"/>
+        <w:rPr>
+          <w:sz w:val="28"/>
+          <w:szCs w:val="28"/>
         </w:rPr>
       </w:pPr>
     </w:p>
@@ -25387,7 +25621,7 @@
   <w:abstractNum w:abstractNumId="13">
     <w:nsid w:val="44EE11CF"/>
     <w:multiLevelType w:val="hybridMultilevel"/>
-    <w:tmpl w:val="A6E65358"/>
+    <w:tmpl w:val="04023C8A"/>
     <w:lvl w:ilvl="0" w:tplc="04220001">
       <w:start w:val="1"/>
       <w:numFmt w:val="bullet"/>

</xml_diff>